<commit_message>
added lof, lot, contents to pdf bookmarks added list of abbreviations added lot, lof, loa to contents
</commit_message>
<xml_diff>
--- a/docs/_main.docx
+++ b/docs/_main.docx
@@ -7,19 +7,88 @@
         <w:pStyle w:val="Title"/>
       </w:pPr>
       <w:r>
-        <w:rPr>
-          <w:rStyle w:val="VerbatimChar"/>
-        </w:rPr>
-        <w:t xml:space="preserve">stormdown</w:t>
-      </w:r>
-      <w:r>
-        <w:t xml:space="preserve">:</w:t>
-      </w:r>
-      <w:r>
-        <w:br/>
-      </w:r>
-      <w:r>
-        <w:t xml:space="preserve">A</w:t>
+        <w:t xml:space="preserve">Stromdown</w:t>
+      </w:r>
+    </w:p>
+    <w:p>
+      <w:pPr>
+        <w:pStyle w:val="Author"/>
+      </w:pPr>
+      <w:r>
+        <w:t xml:space="preserve">Author</w:t>
+      </w:r>
+      <w:r>
+        <w:t xml:space="preserve"> </w:t>
+      </w:r>
+      <w:r>
+        <w:t xml:space="preserve">Name</w:t>
+      </w:r>
+    </w:p>
+    <w:p>
+      <w:pPr>
+        <w:pStyle w:val="Date"/>
+      </w:pPr>
+      <w:r>
+        <w:t xml:space="preserve">2020-12-03</w:t>
+      </w:r>
+    </w:p>
+    <w:p>
+      <w:pPr>
+        <w:pStyle w:val="Abstract"/>
+      </w:pPr>
+      <w:r>
+        <w:t xml:space="preserve">This</w:t>
+      </w:r>
+      <w:r>
+        <w:t xml:space="preserve"> </w:t>
+      </w:r>
+      <w:r>
+        <w:rPr>
+          <w:i/>
+        </w:rPr>
+        <w:t xml:space="preserve">R</w:t>
+      </w:r>
+      <w:r>
+        <w:rPr>
+          <w:i/>
+        </w:rPr>
+        <w:t xml:space="preserve"> </w:t>
+      </w:r>
+      <w:r>
+        <w:rPr>
+          <w:i/>
+        </w:rPr>
+        <w:t xml:space="preserve">Markdown</w:t>
+      </w:r>
+      <w:r>
+        <w:t xml:space="preserve"> </w:t>
+      </w:r>
+      <w:r>
+        <w:t xml:space="preserve">template</w:t>
+      </w:r>
+      <w:r>
+        <w:t xml:space="preserve"> </w:t>
+      </w:r>
+      <w:r>
+        <w:t xml:space="preserve">is</w:t>
+      </w:r>
+      <w:r>
+        <w:t xml:space="preserve"> </w:t>
+      </w:r>
+      <w:r>
+        <w:t xml:space="preserve">for</w:t>
+      </w:r>
+      <w:r>
+        <w:t xml:space="preserve"> </w:t>
+      </w:r>
+      <w:r>
+        <w:t xml:space="preserve">writing</w:t>
+      </w:r>
+      <w:r>
+        <w:t xml:space="preserve"> </w:t>
+      </w:r>
+      <w:r>
+        <w:t xml:space="preserve">an</w:t>
       </w:r>
       <w:r>
         <w:t xml:space="preserve"> </w:t>
@@ -37,130 +106,7 @@
         <w:t xml:space="preserve"> </w:t>
       </w:r>
       <w:r>
-        <w:t xml:space="preserve">Dissertation</w:t>
-      </w:r>
-      <w:r>
-        <w:br/>
-      </w:r>
-      <w:r>
-        <w:t xml:space="preserve">Template</w:t>
-      </w:r>
-      <w:r>
-        <w:t xml:space="preserve"> </w:t>
-      </w:r>
-      <w:r>
-        <w:t xml:space="preserve">for</w:t>
-      </w:r>
-      <w:r>
-        <w:t xml:space="preserve"> </w:t>
-      </w:r>
-      <w:r>
-        <w:t xml:space="preserve">R</w:t>
-      </w:r>
-      <w:r>
-        <w:t xml:space="preserve"> </w:t>
-      </w:r>
-      <w:r>
-        <w:t xml:space="preserve">Markdown</w:t>
-      </w:r>
-    </w:p>
-    <w:p>
-      <w:pPr>
-        <w:pStyle w:val="Author"/>
-      </w:pPr>
-      <w:r>
-        <w:t xml:space="preserve">Author</w:t>
-      </w:r>
-      <w:r>
-        <w:t xml:space="preserve"> </w:t>
-      </w:r>
-      <w:r>
-        <w:t xml:space="preserve">Name</w:t>
-      </w:r>
-    </w:p>
-    <w:p>
-      <w:pPr>
-        <w:pStyle w:val="Date"/>
-      </w:pPr>
-      <w:r>
-        <w:t xml:space="preserve">2020-12-01</w:t>
-      </w:r>
-    </w:p>
-    <w:p>
-      <w:pPr>
-        <w:pStyle w:val="Abstract"/>
-      </w:pPr>
-      <w:r>
-        <w:t xml:space="preserve">This</w:t>
-      </w:r>
-      <w:r>
-        <w:t xml:space="preserve"> </w:t>
-      </w:r>
-      <w:r>
-        <w:rPr>
-          <w:i/>
-        </w:rPr>
-        <w:t xml:space="preserve">R</w:t>
-      </w:r>
-      <w:r>
-        <w:rPr>
-          <w:i/>
-        </w:rPr>
-        <w:t xml:space="preserve"> </w:t>
-      </w:r>
-      <w:r>
-        <w:rPr>
-          <w:i/>
-        </w:rPr>
-        <w:t xml:space="preserve">Markdown</w:t>
-      </w:r>
-      <w:r>
-        <w:t xml:space="preserve"> </w:t>
-      </w:r>
-      <w:r>
-        <w:t xml:space="preserve">template</w:t>
-      </w:r>
-      <w:r>
-        <w:t xml:space="preserve"> </w:t>
-      </w:r>
-      <w:r>
-        <w:t xml:space="preserve">is</w:t>
-      </w:r>
-      <w:r>
-        <w:t xml:space="preserve"> </w:t>
-      </w:r>
-      <w:r>
-        <w:t xml:space="preserve">for</w:t>
-      </w:r>
-      <w:r>
-        <w:t xml:space="preserve"> </w:t>
-      </w:r>
-      <w:r>
-        <w:t xml:space="preserve">writing</w:t>
-      </w:r>
-      <w:r>
-        <w:t xml:space="preserve"> </w:t>
-      </w:r>
-      <w:r>
-        <w:t xml:space="preserve">an</w:t>
-      </w:r>
-      <w:r>
-        <w:t xml:space="preserve"> </w:t>
-      </w:r>
-      <w:r>
-        <w:t xml:space="preserve">Oxford</w:t>
-      </w:r>
-      <w:r>
-        <w:t xml:space="preserve"> </w:t>
-      </w:r>
-      <w:r>
-        <w:t xml:space="preserve">University</w:t>
-      </w:r>
-      <w:r>
-        <w:t xml:space="preserve"> </w:t>
-      </w:r>
-      <w:r>
-        <w:t xml:space="preserve">thesis.</w:t>
+        <w:t xml:space="preserve">dissertation.</w:t>
       </w:r>
       <w:r>
         <w:t xml:space="preserve"> </w:t>
@@ -736,6 +682,1674 @@
         <w:t xml:space="preserve">hooray!</w:t>
       </w:r>
     </w:p>
+    <w:p>
+      <w:pPr>
+        <w:pStyle w:val="Abstract"/>
+      </w:pPr>
+      <w:r>
+        <w:t xml:space="preserve">Lorem</w:t>
+      </w:r>
+      <w:r>
+        <w:t xml:space="preserve"> </w:t>
+      </w:r>
+      <w:r>
+        <w:t xml:space="preserve">ipsum</w:t>
+      </w:r>
+      <w:r>
+        <w:t xml:space="preserve"> </w:t>
+      </w:r>
+      <w:r>
+        <w:t xml:space="preserve">dolor</w:t>
+      </w:r>
+      <w:r>
+        <w:t xml:space="preserve"> </w:t>
+      </w:r>
+      <w:r>
+        <w:t xml:space="preserve">sit</w:t>
+      </w:r>
+      <w:r>
+        <w:t xml:space="preserve"> </w:t>
+      </w:r>
+      <w:r>
+        <w:t xml:space="preserve">amet,</w:t>
+      </w:r>
+      <w:r>
+        <w:t xml:space="preserve"> </w:t>
+      </w:r>
+      <w:r>
+        <w:t xml:space="preserve">consetetur</w:t>
+      </w:r>
+      <w:r>
+        <w:t xml:space="preserve"> </w:t>
+      </w:r>
+      <w:r>
+        <w:t xml:space="preserve">sadipscing</w:t>
+      </w:r>
+      <w:r>
+        <w:t xml:space="preserve"> </w:t>
+      </w:r>
+      <w:r>
+        <w:t xml:space="preserve">elitr,</w:t>
+      </w:r>
+      <w:r>
+        <w:t xml:space="preserve"> </w:t>
+      </w:r>
+      <w:r>
+        <w:t xml:space="preserve">sed</w:t>
+      </w:r>
+      <w:r>
+        <w:t xml:space="preserve"> </w:t>
+      </w:r>
+      <w:r>
+        <w:t xml:space="preserve">diam</w:t>
+      </w:r>
+      <w:r>
+        <w:t xml:space="preserve"> </w:t>
+      </w:r>
+      <w:r>
+        <w:t xml:space="preserve">nonumy</w:t>
+      </w:r>
+      <w:r>
+        <w:t xml:space="preserve"> </w:t>
+      </w:r>
+      <w:r>
+        <w:t xml:space="preserve">eirmod</w:t>
+      </w:r>
+      <w:r>
+        <w:t xml:space="preserve"> </w:t>
+      </w:r>
+      <w:r>
+        <w:t xml:space="preserve">tempor</w:t>
+      </w:r>
+      <w:r>
+        <w:t xml:space="preserve"> </w:t>
+      </w:r>
+      <w:r>
+        <w:t xml:space="preserve">invidunt</w:t>
+      </w:r>
+      <w:r>
+        <w:t xml:space="preserve"> </w:t>
+      </w:r>
+      <w:r>
+        <w:t xml:space="preserve">ut</w:t>
+      </w:r>
+      <w:r>
+        <w:t xml:space="preserve"> </w:t>
+      </w:r>
+      <w:r>
+        <w:t xml:space="preserve">labore</w:t>
+      </w:r>
+      <w:r>
+        <w:t xml:space="preserve"> </w:t>
+      </w:r>
+      <w:r>
+        <w:t xml:space="preserve">et</w:t>
+      </w:r>
+      <w:r>
+        <w:t xml:space="preserve"> </w:t>
+      </w:r>
+      <w:r>
+        <w:t xml:space="preserve">dolore</w:t>
+      </w:r>
+      <w:r>
+        <w:t xml:space="preserve"> </w:t>
+      </w:r>
+      <w:r>
+        <w:t xml:space="preserve">magna</w:t>
+      </w:r>
+      <w:r>
+        <w:t xml:space="preserve"> </w:t>
+      </w:r>
+      <w:r>
+        <w:t xml:space="preserve">aliquyam</w:t>
+      </w:r>
+      <w:r>
+        <w:t xml:space="preserve"> </w:t>
+      </w:r>
+      <w:r>
+        <w:t xml:space="preserve">erat,</w:t>
+      </w:r>
+      <w:r>
+        <w:t xml:space="preserve"> </w:t>
+      </w:r>
+      <w:r>
+        <w:t xml:space="preserve">sed</w:t>
+      </w:r>
+      <w:r>
+        <w:t xml:space="preserve"> </w:t>
+      </w:r>
+      <w:r>
+        <w:t xml:space="preserve">diam</w:t>
+      </w:r>
+      <w:r>
+        <w:t xml:space="preserve"> </w:t>
+      </w:r>
+      <w:r>
+        <w:t xml:space="preserve">voluptua.</w:t>
+      </w:r>
+      <w:r>
+        <w:t xml:space="preserve"> </w:t>
+      </w:r>
+      <w:r>
+        <w:t xml:space="preserve">At</w:t>
+      </w:r>
+      <w:r>
+        <w:t xml:space="preserve"> </w:t>
+      </w:r>
+      <w:r>
+        <w:t xml:space="preserve">vero</w:t>
+      </w:r>
+      <w:r>
+        <w:t xml:space="preserve"> </w:t>
+      </w:r>
+      <w:r>
+        <w:t xml:space="preserve">eos</w:t>
+      </w:r>
+      <w:r>
+        <w:t xml:space="preserve"> </w:t>
+      </w:r>
+      <w:r>
+        <w:t xml:space="preserve">et</w:t>
+      </w:r>
+      <w:r>
+        <w:t xml:space="preserve"> </w:t>
+      </w:r>
+      <w:r>
+        <w:t xml:space="preserve">accusam</w:t>
+      </w:r>
+      <w:r>
+        <w:t xml:space="preserve"> </w:t>
+      </w:r>
+      <w:r>
+        <w:t xml:space="preserve">et</w:t>
+      </w:r>
+      <w:r>
+        <w:t xml:space="preserve"> </w:t>
+      </w:r>
+      <w:r>
+        <w:t xml:space="preserve">justo</w:t>
+      </w:r>
+      <w:r>
+        <w:t xml:space="preserve"> </w:t>
+      </w:r>
+      <w:r>
+        <w:t xml:space="preserve">duo</w:t>
+      </w:r>
+      <w:r>
+        <w:t xml:space="preserve"> </w:t>
+      </w:r>
+      <w:r>
+        <w:t xml:space="preserve">dolores</w:t>
+      </w:r>
+      <w:r>
+        <w:t xml:space="preserve"> </w:t>
+      </w:r>
+      <w:r>
+        <w:t xml:space="preserve">et</w:t>
+      </w:r>
+      <w:r>
+        <w:t xml:space="preserve"> </w:t>
+      </w:r>
+      <w:r>
+        <w:t xml:space="preserve">ea</w:t>
+      </w:r>
+      <w:r>
+        <w:t xml:space="preserve"> </w:t>
+      </w:r>
+      <w:r>
+        <w:t xml:space="preserve">rebum.</w:t>
+      </w:r>
+      <w:r>
+        <w:t xml:space="preserve"> </w:t>
+      </w:r>
+      <w:r>
+        <w:t xml:space="preserve">Stet</w:t>
+      </w:r>
+      <w:r>
+        <w:t xml:space="preserve"> </w:t>
+      </w:r>
+      <w:r>
+        <w:t xml:space="preserve">clita</w:t>
+      </w:r>
+      <w:r>
+        <w:t xml:space="preserve"> </w:t>
+      </w:r>
+      <w:r>
+        <w:t xml:space="preserve">kasd</w:t>
+      </w:r>
+      <w:r>
+        <w:t xml:space="preserve"> </w:t>
+      </w:r>
+      <w:r>
+        <w:t xml:space="preserve">gubergren,</w:t>
+      </w:r>
+      <w:r>
+        <w:t xml:space="preserve"> </w:t>
+      </w:r>
+      <w:r>
+        <w:t xml:space="preserve">no</w:t>
+      </w:r>
+      <w:r>
+        <w:t xml:space="preserve"> </w:t>
+      </w:r>
+      <w:r>
+        <w:t xml:space="preserve">sea</w:t>
+      </w:r>
+      <w:r>
+        <w:t xml:space="preserve"> </w:t>
+      </w:r>
+      <w:r>
+        <w:t xml:space="preserve">takimata</w:t>
+      </w:r>
+      <w:r>
+        <w:t xml:space="preserve"> </w:t>
+      </w:r>
+      <w:r>
+        <w:t xml:space="preserve">sanctus</w:t>
+      </w:r>
+      <w:r>
+        <w:t xml:space="preserve"> </w:t>
+      </w:r>
+      <w:r>
+        <w:t xml:space="preserve">est</w:t>
+      </w:r>
+      <w:r>
+        <w:t xml:space="preserve"> </w:t>
+      </w:r>
+      <w:r>
+        <w:t xml:space="preserve">Lorem</w:t>
+      </w:r>
+      <w:r>
+        <w:t xml:space="preserve"> </w:t>
+      </w:r>
+      <w:r>
+        <w:t xml:space="preserve">ipsum</w:t>
+      </w:r>
+      <w:r>
+        <w:t xml:space="preserve"> </w:t>
+      </w:r>
+      <w:r>
+        <w:t xml:space="preserve">dolor</w:t>
+      </w:r>
+      <w:r>
+        <w:t xml:space="preserve"> </w:t>
+      </w:r>
+      <w:r>
+        <w:t xml:space="preserve">sit</w:t>
+      </w:r>
+      <w:r>
+        <w:t xml:space="preserve"> </w:t>
+      </w:r>
+      <w:r>
+        <w:t xml:space="preserve">amet.</w:t>
+      </w:r>
+      <w:r>
+        <w:t xml:space="preserve"> </w:t>
+      </w:r>
+      <w:r>
+        <w:t xml:space="preserve">Lorem</w:t>
+      </w:r>
+      <w:r>
+        <w:t xml:space="preserve"> </w:t>
+      </w:r>
+      <w:r>
+        <w:t xml:space="preserve">ipsum</w:t>
+      </w:r>
+      <w:r>
+        <w:t xml:space="preserve"> </w:t>
+      </w:r>
+      <w:r>
+        <w:t xml:space="preserve">dolor</w:t>
+      </w:r>
+      <w:r>
+        <w:t xml:space="preserve"> </w:t>
+      </w:r>
+      <w:r>
+        <w:t xml:space="preserve">sit</w:t>
+      </w:r>
+      <w:r>
+        <w:t xml:space="preserve"> </w:t>
+      </w:r>
+      <w:r>
+        <w:t xml:space="preserve">amet,</w:t>
+      </w:r>
+      <w:r>
+        <w:t xml:space="preserve"> </w:t>
+      </w:r>
+      <w:r>
+        <w:t xml:space="preserve">consetetur</w:t>
+      </w:r>
+      <w:r>
+        <w:t xml:space="preserve"> </w:t>
+      </w:r>
+      <w:r>
+        <w:t xml:space="preserve">sadipscing</w:t>
+      </w:r>
+      <w:r>
+        <w:t xml:space="preserve"> </w:t>
+      </w:r>
+      <w:r>
+        <w:t xml:space="preserve">elitr,</w:t>
+      </w:r>
+      <w:r>
+        <w:t xml:space="preserve"> </w:t>
+      </w:r>
+      <w:r>
+        <w:t xml:space="preserve">sed</w:t>
+      </w:r>
+      <w:r>
+        <w:t xml:space="preserve"> </w:t>
+      </w:r>
+      <w:r>
+        <w:t xml:space="preserve">diam</w:t>
+      </w:r>
+      <w:r>
+        <w:t xml:space="preserve"> </w:t>
+      </w:r>
+      <w:r>
+        <w:t xml:space="preserve">nonumy</w:t>
+      </w:r>
+      <w:r>
+        <w:t xml:space="preserve"> </w:t>
+      </w:r>
+      <w:r>
+        <w:t xml:space="preserve">eirmod</w:t>
+      </w:r>
+      <w:r>
+        <w:t xml:space="preserve"> </w:t>
+      </w:r>
+      <w:r>
+        <w:t xml:space="preserve">tempor</w:t>
+      </w:r>
+      <w:r>
+        <w:t xml:space="preserve"> </w:t>
+      </w:r>
+      <w:r>
+        <w:t xml:space="preserve">invidunt</w:t>
+      </w:r>
+      <w:r>
+        <w:t xml:space="preserve"> </w:t>
+      </w:r>
+      <w:r>
+        <w:t xml:space="preserve">ut</w:t>
+      </w:r>
+      <w:r>
+        <w:t xml:space="preserve"> </w:t>
+      </w:r>
+      <w:r>
+        <w:t xml:space="preserve">labore</w:t>
+      </w:r>
+      <w:r>
+        <w:t xml:space="preserve"> </w:t>
+      </w:r>
+      <w:r>
+        <w:t xml:space="preserve">et</w:t>
+      </w:r>
+      <w:r>
+        <w:t xml:space="preserve"> </w:t>
+      </w:r>
+      <w:r>
+        <w:t xml:space="preserve">dolore</w:t>
+      </w:r>
+      <w:r>
+        <w:t xml:space="preserve"> </w:t>
+      </w:r>
+      <w:r>
+        <w:t xml:space="preserve">magna</w:t>
+      </w:r>
+      <w:r>
+        <w:t xml:space="preserve"> </w:t>
+      </w:r>
+      <w:r>
+        <w:t xml:space="preserve">aliquyam</w:t>
+      </w:r>
+      <w:r>
+        <w:t xml:space="preserve"> </w:t>
+      </w:r>
+      <w:r>
+        <w:t xml:space="preserve">erat,</w:t>
+      </w:r>
+      <w:r>
+        <w:t xml:space="preserve"> </w:t>
+      </w:r>
+      <w:r>
+        <w:t xml:space="preserve">sed</w:t>
+      </w:r>
+      <w:r>
+        <w:t xml:space="preserve"> </w:t>
+      </w:r>
+      <w:r>
+        <w:t xml:space="preserve">diam</w:t>
+      </w:r>
+      <w:r>
+        <w:t xml:space="preserve"> </w:t>
+      </w:r>
+      <w:r>
+        <w:t xml:space="preserve">voluptua.</w:t>
+      </w:r>
+      <w:r>
+        <w:t xml:space="preserve"> </w:t>
+      </w:r>
+      <w:r>
+        <w:t xml:space="preserve">At</w:t>
+      </w:r>
+      <w:r>
+        <w:t xml:space="preserve"> </w:t>
+      </w:r>
+      <w:r>
+        <w:t xml:space="preserve">vero</w:t>
+      </w:r>
+      <w:r>
+        <w:t xml:space="preserve"> </w:t>
+      </w:r>
+      <w:r>
+        <w:t xml:space="preserve">eos</w:t>
+      </w:r>
+      <w:r>
+        <w:t xml:space="preserve"> </w:t>
+      </w:r>
+      <w:r>
+        <w:t xml:space="preserve">et</w:t>
+      </w:r>
+      <w:r>
+        <w:t xml:space="preserve"> </w:t>
+      </w:r>
+      <w:r>
+        <w:t xml:space="preserve">accusam</w:t>
+      </w:r>
+      <w:r>
+        <w:t xml:space="preserve"> </w:t>
+      </w:r>
+      <w:r>
+        <w:t xml:space="preserve">et</w:t>
+      </w:r>
+      <w:r>
+        <w:t xml:space="preserve"> </w:t>
+      </w:r>
+      <w:r>
+        <w:t xml:space="preserve">justo</w:t>
+      </w:r>
+      <w:r>
+        <w:t xml:space="preserve"> </w:t>
+      </w:r>
+      <w:r>
+        <w:t xml:space="preserve">duo</w:t>
+      </w:r>
+      <w:r>
+        <w:t xml:space="preserve"> </w:t>
+      </w:r>
+      <w:r>
+        <w:t xml:space="preserve">dolores</w:t>
+      </w:r>
+      <w:r>
+        <w:t xml:space="preserve"> </w:t>
+      </w:r>
+      <w:r>
+        <w:t xml:space="preserve">et</w:t>
+      </w:r>
+      <w:r>
+        <w:t xml:space="preserve"> </w:t>
+      </w:r>
+      <w:r>
+        <w:t xml:space="preserve">ea</w:t>
+      </w:r>
+      <w:r>
+        <w:t xml:space="preserve"> </w:t>
+      </w:r>
+      <w:r>
+        <w:t xml:space="preserve">rebum.</w:t>
+      </w:r>
+      <w:r>
+        <w:t xml:space="preserve"> </w:t>
+      </w:r>
+      <w:r>
+        <w:t xml:space="preserve">Stet</w:t>
+      </w:r>
+      <w:r>
+        <w:t xml:space="preserve"> </w:t>
+      </w:r>
+      <w:r>
+        <w:t xml:space="preserve">clita</w:t>
+      </w:r>
+      <w:r>
+        <w:t xml:space="preserve"> </w:t>
+      </w:r>
+      <w:r>
+        <w:t xml:space="preserve">kasd</w:t>
+      </w:r>
+      <w:r>
+        <w:t xml:space="preserve"> </w:t>
+      </w:r>
+      <w:r>
+        <w:t xml:space="preserve">gubergren,</w:t>
+      </w:r>
+      <w:r>
+        <w:t xml:space="preserve"> </w:t>
+      </w:r>
+      <w:r>
+        <w:t xml:space="preserve">no</w:t>
+      </w:r>
+      <w:r>
+        <w:t xml:space="preserve"> </w:t>
+      </w:r>
+      <w:r>
+        <w:t xml:space="preserve">sea</w:t>
+      </w:r>
+      <w:r>
+        <w:t xml:space="preserve"> </w:t>
+      </w:r>
+      <w:r>
+        <w:t xml:space="preserve">takimata</w:t>
+      </w:r>
+      <w:r>
+        <w:t xml:space="preserve"> </w:t>
+      </w:r>
+      <w:r>
+        <w:t xml:space="preserve">sanctus</w:t>
+      </w:r>
+      <w:r>
+        <w:t xml:space="preserve"> </w:t>
+      </w:r>
+      <w:r>
+        <w:t xml:space="preserve">est</w:t>
+      </w:r>
+      <w:r>
+        <w:t xml:space="preserve"> </w:t>
+      </w:r>
+      <w:r>
+        <w:t xml:space="preserve">Lorem</w:t>
+      </w:r>
+      <w:r>
+        <w:t xml:space="preserve"> </w:t>
+      </w:r>
+      <w:r>
+        <w:t xml:space="preserve">ipsum</w:t>
+      </w:r>
+      <w:r>
+        <w:t xml:space="preserve"> </w:t>
+      </w:r>
+      <w:r>
+        <w:t xml:space="preserve">dolor</w:t>
+      </w:r>
+      <w:r>
+        <w:t xml:space="preserve"> </w:t>
+      </w:r>
+      <w:r>
+        <w:t xml:space="preserve">sit</w:t>
+      </w:r>
+      <w:r>
+        <w:t xml:space="preserve"> </w:t>
+      </w:r>
+      <w:r>
+        <w:t xml:space="preserve">amet.</w:t>
+      </w:r>
+      <w:r>
+        <w:t xml:space="preserve"> </w:t>
+      </w:r>
+      <w:r>
+        <w:t xml:space="preserve">Lorem</w:t>
+      </w:r>
+      <w:r>
+        <w:t xml:space="preserve"> </w:t>
+      </w:r>
+      <w:r>
+        <w:t xml:space="preserve">ipsum</w:t>
+      </w:r>
+      <w:r>
+        <w:t xml:space="preserve"> </w:t>
+      </w:r>
+      <w:r>
+        <w:t xml:space="preserve">dolor</w:t>
+      </w:r>
+      <w:r>
+        <w:t xml:space="preserve"> </w:t>
+      </w:r>
+      <w:r>
+        <w:t xml:space="preserve">sit</w:t>
+      </w:r>
+      <w:r>
+        <w:t xml:space="preserve"> </w:t>
+      </w:r>
+      <w:r>
+        <w:t xml:space="preserve">amet,</w:t>
+      </w:r>
+      <w:r>
+        <w:t xml:space="preserve"> </w:t>
+      </w:r>
+      <w:r>
+        <w:t xml:space="preserve">consetetur</w:t>
+      </w:r>
+      <w:r>
+        <w:t xml:space="preserve"> </w:t>
+      </w:r>
+      <w:r>
+        <w:t xml:space="preserve">sadipscing</w:t>
+      </w:r>
+      <w:r>
+        <w:t xml:space="preserve"> </w:t>
+      </w:r>
+      <w:r>
+        <w:t xml:space="preserve">elitr,</w:t>
+      </w:r>
+      <w:r>
+        <w:t xml:space="preserve"> </w:t>
+      </w:r>
+      <w:r>
+        <w:t xml:space="preserve">sed</w:t>
+      </w:r>
+      <w:r>
+        <w:t xml:space="preserve"> </w:t>
+      </w:r>
+      <w:r>
+        <w:t xml:space="preserve">diam</w:t>
+      </w:r>
+      <w:r>
+        <w:t xml:space="preserve"> </w:t>
+      </w:r>
+      <w:r>
+        <w:t xml:space="preserve">nonumy</w:t>
+      </w:r>
+      <w:r>
+        <w:t xml:space="preserve"> </w:t>
+      </w:r>
+      <w:r>
+        <w:t xml:space="preserve">eirmod</w:t>
+      </w:r>
+      <w:r>
+        <w:t xml:space="preserve"> </w:t>
+      </w:r>
+      <w:r>
+        <w:t xml:space="preserve">tempor</w:t>
+      </w:r>
+      <w:r>
+        <w:t xml:space="preserve"> </w:t>
+      </w:r>
+      <w:r>
+        <w:t xml:space="preserve">invidunt</w:t>
+      </w:r>
+      <w:r>
+        <w:t xml:space="preserve"> </w:t>
+      </w:r>
+      <w:r>
+        <w:t xml:space="preserve">ut</w:t>
+      </w:r>
+      <w:r>
+        <w:t xml:space="preserve"> </w:t>
+      </w:r>
+      <w:r>
+        <w:t xml:space="preserve">labore</w:t>
+      </w:r>
+      <w:r>
+        <w:t xml:space="preserve"> </w:t>
+      </w:r>
+      <w:r>
+        <w:t xml:space="preserve">et</w:t>
+      </w:r>
+      <w:r>
+        <w:t xml:space="preserve"> </w:t>
+      </w:r>
+      <w:r>
+        <w:t xml:space="preserve">dolore</w:t>
+      </w:r>
+      <w:r>
+        <w:t xml:space="preserve"> </w:t>
+      </w:r>
+      <w:r>
+        <w:t xml:space="preserve">magna</w:t>
+      </w:r>
+      <w:r>
+        <w:t xml:space="preserve"> </w:t>
+      </w:r>
+      <w:r>
+        <w:t xml:space="preserve">aliquyam</w:t>
+      </w:r>
+      <w:r>
+        <w:t xml:space="preserve"> </w:t>
+      </w:r>
+      <w:r>
+        <w:t xml:space="preserve">erat,</w:t>
+      </w:r>
+      <w:r>
+        <w:t xml:space="preserve"> </w:t>
+      </w:r>
+      <w:r>
+        <w:t xml:space="preserve">sed</w:t>
+      </w:r>
+      <w:r>
+        <w:t xml:space="preserve"> </w:t>
+      </w:r>
+      <w:r>
+        <w:t xml:space="preserve">diam</w:t>
+      </w:r>
+      <w:r>
+        <w:t xml:space="preserve"> </w:t>
+      </w:r>
+      <w:r>
+        <w:t xml:space="preserve">voluptua.</w:t>
+      </w:r>
+      <w:r>
+        <w:t xml:space="preserve"> </w:t>
+      </w:r>
+      <w:r>
+        <w:t xml:space="preserve">At</w:t>
+      </w:r>
+      <w:r>
+        <w:t xml:space="preserve"> </w:t>
+      </w:r>
+      <w:r>
+        <w:t xml:space="preserve">vero</w:t>
+      </w:r>
+      <w:r>
+        <w:t xml:space="preserve"> </w:t>
+      </w:r>
+      <w:r>
+        <w:t xml:space="preserve">eos</w:t>
+      </w:r>
+      <w:r>
+        <w:t xml:space="preserve"> </w:t>
+      </w:r>
+      <w:r>
+        <w:t xml:space="preserve">et</w:t>
+      </w:r>
+      <w:r>
+        <w:t xml:space="preserve"> </w:t>
+      </w:r>
+      <w:r>
+        <w:t xml:space="preserve">accusam</w:t>
+      </w:r>
+      <w:r>
+        <w:t xml:space="preserve"> </w:t>
+      </w:r>
+      <w:r>
+        <w:t xml:space="preserve">et</w:t>
+      </w:r>
+      <w:r>
+        <w:t xml:space="preserve"> </w:t>
+      </w:r>
+      <w:r>
+        <w:t xml:space="preserve">justo</w:t>
+      </w:r>
+      <w:r>
+        <w:t xml:space="preserve"> </w:t>
+      </w:r>
+      <w:r>
+        <w:t xml:space="preserve">duo</w:t>
+      </w:r>
+      <w:r>
+        <w:t xml:space="preserve"> </w:t>
+      </w:r>
+      <w:r>
+        <w:t xml:space="preserve">dolores</w:t>
+      </w:r>
+      <w:r>
+        <w:t xml:space="preserve"> </w:t>
+      </w:r>
+      <w:r>
+        <w:t xml:space="preserve">et</w:t>
+      </w:r>
+      <w:r>
+        <w:t xml:space="preserve"> </w:t>
+      </w:r>
+      <w:r>
+        <w:t xml:space="preserve">ea</w:t>
+      </w:r>
+      <w:r>
+        <w:t xml:space="preserve"> </w:t>
+      </w:r>
+      <w:r>
+        <w:t xml:space="preserve">rebum.</w:t>
+      </w:r>
+      <w:r>
+        <w:t xml:space="preserve"> </w:t>
+      </w:r>
+      <w:r>
+        <w:t xml:space="preserve">Stet</w:t>
+      </w:r>
+      <w:r>
+        <w:t xml:space="preserve"> </w:t>
+      </w:r>
+      <w:r>
+        <w:t xml:space="preserve">clita</w:t>
+      </w:r>
+      <w:r>
+        <w:t xml:space="preserve"> </w:t>
+      </w:r>
+      <w:r>
+        <w:t xml:space="preserve">kasd</w:t>
+      </w:r>
+      <w:r>
+        <w:t xml:space="preserve"> </w:t>
+      </w:r>
+      <w:r>
+        <w:t xml:space="preserve">gubergren,</w:t>
+      </w:r>
+      <w:r>
+        <w:t xml:space="preserve"> </w:t>
+      </w:r>
+      <w:r>
+        <w:t xml:space="preserve">no</w:t>
+      </w:r>
+      <w:r>
+        <w:t xml:space="preserve"> </w:t>
+      </w:r>
+      <w:r>
+        <w:t xml:space="preserve">sea</w:t>
+      </w:r>
+      <w:r>
+        <w:t xml:space="preserve"> </w:t>
+      </w:r>
+      <w:r>
+        <w:t xml:space="preserve">takimata</w:t>
+      </w:r>
+      <w:r>
+        <w:t xml:space="preserve"> </w:t>
+      </w:r>
+      <w:r>
+        <w:t xml:space="preserve">sanctus</w:t>
+      </w:r>
+      <w:r>
+        <w:t xml:space="preserve"> </w:t>
+      </w:r>
+      <w:r>
+        <w:t xml:space="preserve">est</w:t>
+      </w:r>
+      <w:r>
+        <w:t xml:space="preserve"> </w:t>
+      </w:r>
+      <w:r>
+        <w:t xml:space="preserve">Lorem</w:t>
+      </w:r>
+      <w:r>
+        <w:t xml:space="preserve"> </w:t>
+      </w:r>
+      <w:r>
+        <w:t xml:space="preserve">ipsum</w:t>
+      </w:r>
+      <w:r>
+        <w:t xml:space="preserve"> </w:t>
+      </w:r>
+      <w:r>
+        <w:t xml:space="preserve">dolor</w:t>
+      </w:r>
+      <w:r>
+        <w:t xml:space="preserve"> </w:t>
+      </w:r>
+      <w:r>
+        <w:t xml:space="preserve">sit</w:t>
+      </w:r>
+      <w:r>
+        <w:t xml:space="preserve"> </w:t>
+      </w:r>
+      <w:r>
+        <w:t xml:space="preserve">amet.</w:t>
+      </w:r>
+    </w:p>
+    <w:p>
+      <w:pPr>
+        <w:pStyle w:val="Abstract"/>
+      </w:pPr>
+      <w:r>
+        <w:t xml:space="preserve">Duis</w:t>
+      </w:r>
+      <w:r>
+        <w:t xml:space="preserve"> </w:t>
+      </w:r>
+      <w:r>
+        <w:t xml:space="preserve">autem</w:t>
+      </w:r>
+      <w:r>
+        <w:t xml:space="preserve"> </w:t>
+      </w:r>
+      <w:r>
+        <w:t xml:space="preserve">vel</w:t>
+      </w:r>
+      <w:r>
+        <w:t xml:space="preserve"> </w:t>
+      </w:r>
+      <w:r>
+        <w:t xml:space="preserve">eum</w:t>
+      </w:r>
+      <w:r>
+        <w:t xml:space="preserve"> </w:t>
+      </w:r>
+      <w:r>
+        <w:t xml:space="preserve">iriure</w:t>
+      </w:r>
+      <w:r>
+        <w:t xml:space="preserve"> </w:t>
+      </w:r>
+      <w:r>
+        <w:t xml:space="preserve">dolor</w:t>
+      </w:r>
+      <w:r>
+        <w:t xml:space="preserve"> </w:t>
+      </w:r>
+      <w:r>
+        <w:t xml:space="preserve">in</w:t>
+      </w:r>
+      <w:r>
+        <w:t xml:space="preserve"> </w:t>
+      </w:r>
+      <w:r>
+        <w:t xml:space="preserve">hendrerit</w:t>
+      </w:r>
+      <w:r>
+        <w:t xml:space="preserve"> </w:t>
+      </w:r>
+      <w:r>
+        <w:t xml:space="preserve">in</w:t>
+      </w:r>
+      <w:r>
+        <w:t xml:space="preserve"> </w:t>
+      </w:r>
+      <w:r>
+        <w:t xml:space="preserve">vulputate</w:t>
+      </w:r>
+      <w:r>
+        <w:t xml:space="preserve"> </w:t>
+      </w:r>
+      <w:r>
+        <w:t xml:space="preserve">velit</w:t>
+      </w:r>
+      <w:r>
+        <w:t xml:space="preserve"> </w:t>
+      </w:r>
+      <w:r>
+        <w:t xml:space="preserve">esse</w:t>
+      </w:r>
+      <w:r>
+        <w:t xml:space="preserve"> </w:t>
+      </w:r>
+      <w:r>
+        <w:t xml:space="preserve">molestie</w:t>
+      </w:r>
+      <w:r>
+        <w:t xml:space="preserve"> </w:t>
+      </w:r>
+      <w:r>
+        <w:t xml:space="preserve">consequat,</w:t>
+      </w:r>
+      <w:r>
+        <w:t xml:space="preserve"> </w:t>
+      </w:r>
+      <w:r>
+        <w:t xml:space="preserve">vel</w:t>
+      </w:r>
+      <w:r>
+        <w:t xml:space="preserve"> </w:t>
+      </w:r>
+      <w:r>
+        <w:t xml:space="preserve">illum</w:t>
+      </w:r>
+      <w:r>
+        <w:t xml:space="preserve"> </w:t>
+      </w:r>
+      <w:r>
+        <w:t xml:space="preserve">dolore</w:t>
+      </w:r>
+      <w:r>
+        <w:t xml:space="preserve"> </w:t>
+      </w:r>
+      <w:r>
+        <w:t xml:space="preserve">eu</w:t>
+      </w:r>
+      <w:r>
+        <w:t xml:space="preserve"> </w:t>
+      </w:r>
+      <w:r>
+        <w:t xml:space="preserve">feugiat</w:t>
+      </w:r>
+      <w:r>
+        <w:t xml:space="preserve"> </w:t>
+      </w:r>
+      <w:r>
+        <w:t xml:space="preserve">nulla</w:t>
+      </w:r>
+      <w:r>
+        <w:t xml:space="preserve"> </w:t>
+      </w:r>
+      <w:r>
+        <w:t xml:space="preserve">facilisis</w:t>
+      </w:r>
+      <w:r>
+        <w:t xml:space="preserve"> </w:t>
+      </w:r>
+      <w:r>
+        <w:t xml:space="preserve">at</w:t>
+      </w:r>
+      <w:r>
+        <w:t xml:space="preserve"> </w:t>
+      </w:r>
+      <w:r>
+        <w:t xml:space="preserve">vero</w:t>
+      </w:r>
+      <w:r>
+        <w:t xml:space="preserve"> </w:t>
+      </w:r>
+      <w:r>
+        <w:t xml:space="preserve">eros</w:t>
+      </w:r>
+      <w:r>
+        <w:t xml:space="preserve"> </w:t>
+      </w:r>
+      <w:r>
+        <w:t xml:space="preserve">et</w:t>
+      </w:r>
+      <w:r>
+        <w:t xml:space="preserve"> </w:t>
+      </w:r>
+      <w:r>
+        <w:t xml:space="preserve">accumsan</w:t>
+      </w:r>
+      <w:r>
+        <w:t xml:space="preserve"> </w:t>
+      </w:r>
+      <w:r>
+        <w:t xml:space="preserve">et</w:t>
+      </w:r>
+      <w:r>
+        <w:t xml:space="preserve"> </w:t>
+      </w:r>
+      <w:r>
+        <w:t xml:space="preserve">iusto</w:t>
+      </w:r>
+      <w:r>
+        <w:t xml:space="preserve"> </w:t>
+      </w:r>
+      <w:r>
+        <w:t xml:space="preserve">odio</w:t>
+      </w:r>
+      <w:r>
+        <w:t xml:space="preserve"> </w:t>
+      </w:r>
+      <w:r>
+        <w:t xml:space="preserve">dignissim</w:t>
+      </w:r>
+      <w:r>
+        <w:t xml:space="preserve"> </w:t>
+      </w:r>
+      <w:r>
+        <w:t xml:space="preserve">qui</w:t>
+      </w:r>
+      <w:r>
+        <w:t xml:space="preserve"> </w:t>
+      </w:r>
+      <w:r>
+        <w:t xml:space="preserve">blandit</w:t>
+      </w:r>
+      <w:r>
+        <w:t xml:space="preserve"> </w:t>
+      </w:r>
+      <w:r>
+        <w:t xml:space="preserve">praesent</w:t>
+      </w:r>
+      <w:r>
+        <w:t xml:space="preserve"> </w:t>
+      </w:r>
+      <w:r>
+        <w:t xml:space="preserve">luptatum</w:t>
+      </w:r>
+      <w:r>
+        <w:t xml:space="preserve"> </w:t>
+      </w:r>
+      <w:r>
+        <w:t xml:space="preserve">zzril</w:t>
+      </w:r>
+      <w:r>
+        <w:t xml:space="preserve"> </w:t>
+      </w:r>
+      <w:r>
+        <w:t xml:space="preserve">delenit</w:t>
+      </w:r>
+      <w:r>
+        <w:t xml:space="preserve"> </w:t>
+      </w:r>
+      <w:r>
+        <w:t xml:space="preserve">augue</w:t>
+      </w:r>
+      <w:r>
+        <w:t xml:space="preserve"> </w:t>
+      </w:r>
+      <w:r>
+        <w:t xml:space="preserve">duis</w:t>
+      </w:r>
+      <w:r>
+        <w:t xml:space="preserve"> </w:t>
+      </w:r>
+      <w:r>
+        <w:t xml:space="preserve">dolore</w:t>
+      </w:r>
+      <w:r>
+        <w:t xml:space="preserve"> </w:t>
+      </w:r>
+      <w:r>
+        <w:t xml:space="preserve">te</w:t>
+      </w:r>
+      <w:r>
+        <w:t xml:space="preserve"> </w:t>
+      </w:r>
+      <w:r>
+        <w:t xml:space="preserve">feugait</w:t>
+      </w:r>
+      <w:r>
+        <w:t xml:space="preserve"> </w:t>
+      </w:r>
+      <w:r>
+        <w:t xml:space="preserve">nulla</w:t>
+      </w:r>
+      <w:r>
+        <w:t xml:space="preserve"> </w:t>
+      </w:r>
+      <w:r>
+        <w:t xml:space="preserve">facilisi.</w:t>
+      </w:r>
+      <w:r>
+        <w:t xml:space="preserve"> </w:t>
+      </w:r>
+      <w:r>
+        <w:t xml:space="preserve">Lorem</w:t>
+      </w:r>
+      <w:r>
+        <w:t xml:space="preserve"> </w:t>
+      </w:r>
+      <w:r>
+        <w:t xml:space="preserve">ipsum</w:t>
+      </w:r>
+      <w:r>
+        <w:t xml:space="preserve"> </w:t>
+      </w:r>
+      <w:r>
+        <w:t xml:space="preserve">dolor</w:t>
+      </w:r>
+      <w:r>
+        <w:t xml:space="preserve"> </w:t>
+      </w:r>
+      <w:r>
+        <w:t xml:space="preserve">sit</w:t>
+      </w:r>
+      <w:r>
+        <w:t xml:space="preserve"> </w:t>
+      </w:r>
+      <w:r>
+        <w:t xml:space="preserve">amet,</w:t>
+      </w:r>
+      <w:r>
+        <w:t xml:space="preserve"> </w:t>
+      </w:r>
+      <w:r>
+        <w:t xml:space="preserve">consectetuer</w:t>
+      </w:r>
+      <w:r>
+        <w:t xml:space="preserve"> </w:t>
+      </w:r>
+      <w:r>
+        <w:t xml:space="preserve">adipiscing</w:t>
+      </w:r>
+      <w:r>
+        <w:t xml:space="preserve"> </w:t>
+      </w:r>
+      <w:r>
+        <w:t xml:space="preserve">elit,</w:t>
+      </w:r>
+      <w:r>
+        <w:t xml:space="preserve"> </w:t>
+      </w:r>
+      <w:r>
+        <w:t xml:space="preserve">sed</w:t>
+      </w:r>
+      <w:r>
+        <w:t xml:space="preserve"> </w:t>
+      </w:r>
+      <w:r>
+        <w:t xml:space="preserve">diam</w:t>
+      </w:r>
+      <w:r>
+        <w:t xml:space="preserve"> </w:t>
+      </w:r>
+      <w:r>
+        <w:t xml:space="preserve">nonummy</w:t>
+      </w:r>
+      <w:r>
+        <w:t xml:space="preserve"> </w:t>
+      </w:r>
+      <w:r>
+        <w:t xml:space="preserve">nibh</w:t>
+      </w:r>
+      <w:r>
+        <w:t xml:space="preserve"> </w:t>
+      </w:r>
+      <w:r>
+        <w:t xml:space="preserve">euismod</w:t>
+      </w:r>
+      <w:r>
+        <w:t xml:space="preserve"> </w:t>
+      </w:r>
+      <w:r>
+        <w:t xml:space="preserve">tincidunt</w:t>
+      </w:r>
+      <w:r>
+        <w:t xml:space="preserve"> </w:t>
+      </w:r>
+      <w:r>
+        <w:t xml:space="preserve">ut</w:t>
+      </w:r>
+      <w:r>
+        <w:t xml:space="preserve"> </w:t>
+      </w:r>
+      <w:r>
+        <w:t xml:space="preserve">laoreet</w:t>
+      </w:r>
+      <w:r>
+        <w:t xml:space="preserve"> </w:t>
+      </w:r>
+      <w:r>
+        <w:t xml:space="preserve">dolore</w:t>
+      </w:r>
+      <w:r>
+        <w:t xml:space="preserve"> </w:t>
+      </w:r>
+      <w:r>
+        <w:t xml:space="preserve">magna</w:t>
+      </w:r>
+      <w:r>
+        <w:t xml:space="preserve"> </w:t>
+      </w:r>
+      <w:r>
+        <w:t xml:space="preserve">aliquam</w:t>
+      </w:r>
+      <w:r>
+        <w:t xml:space="preserve"> </w:t>
+      </w:r>
+      <w:r>
+        <w:t xml:space="preserve">erat</w:t>
+      </w:r>
+      <w:r>
+        <w:t xml:space="preserve"> </w:t>
+      </w:r>
+      <w:r>
+        <w:t xml:space="preserve">volutpat.</w:t>
+      </w:r>
+    </w:p>
+    <w:p>
+      <w:pPr>
+        <w:pStyle w:val="Abstract"/>
+      </w:pPr>
+      <w:r>
+        <w:t xml:space="preserve">Ut</w:t>
+      </w:r>
+      <w:r>
+        <w:t xml:space="preserve"> </w:t>
+      </w:r>
+      <w:r>
+        <w:t xml:space="preserve">wisi</w:t>
+      </w:r>
+      <w:r>
+        <w:t xml:space="preserve"> </w:t>
+      </w:r>
+      <w:r>
+        <w:t xml:space="preserve">enim</w:t>
+      </w:r>
+      <w:r>
+        <w:t xml:space="preserve"> </w:t>
+      </w:r>
+      <w:r>
+        <w:t xml:space="preserve">ad</w:t>
+      </w:r>
+      <w:r>
+        <w:t xml:space="preserve"> </w:t>
+      </w:r>
+      <w:r>
+        <w:t xml:space="preserve">minim</w:t>
+      </w:r>
+      <w:r>
+        <w:t xml:space="preserve"> </w:t>
+      </w:r>
+      <w:r>
+        <w:t xml:space="preserve">veniam,</w:t>
+      </w:r>
+      <w:r>
+        <w:t xml:space="preserve"> </w:t>
+      </w:r>
+      <w:r>
+        <w:t xml:space="preserve">quis</w:t>
+      </w:r>
+      <w:r>
+        <w:t xml:space="preserve"> </w:t>
+      </w:r>
+      <w:r>
+        <w:t xml:space="preserve">nostrud</w:t>
+      </w:r>
+      <w:r>
+        <w:t xml:space="preserve"> </w:t>
+      </w:r>
+      <w:r>
+        <w:t xml:space="preserve">exerci</w:t>
+      </w:r>
+      <w:r>
+        <w:t xml:space="preserve"> </w:t>
+      </w:r>
+      <w:r>
+        <w:t xml:space="preserve">tation</w:t>
+      </w:r>
+      <w:r>
+        <w:t xml:space="preserve"> </w:t>
+      </w:r>
+      <w:r>
+        <w:t xml:space="preserve">ullamcorper</w:t>
+      </w:r>
+      <w:r>
+        <w:t xml:space="preserve"> </w:t>
+      </w:r>
+      <w:r>
+        <w:t xml:space="preserve">suscipit</w:t>
+      </w:r>
+      <w:r>
+        <w:t xml:space="preserve"> </w:t>
+      </w:r>
+      <w:r>
+        <w:t xml:space="preserve">lobortis</w:t>
+      </w:r>
+      <w:r>
+        <w:t xml:space="preserve"> </w:t>
+      </w:r>
+      <w:r>
+        <w:t xml:space="preserve">nisl</w:t>
+      </w:r>
+      <w:r>
+        <w:t xml:space="preserve"> </w:t>
+      </w:r>
+      <w:r>
+        <w:t xml:space="preserve">ut</w:t>
+      </w:r>
+      <w:r>
+        <w:t xml:space="preserve"> </w:t>
+      </w:r>
+      <w:r>
+        <w:t xml:space="preserve">aliquip</w:t>
+      </w:r>
+      <w:r>
+        <w:t xml:space="preserve"> </w:t>
+      </w:r>
+      <w:r>
+        <w:t xml:space="preserve">ex</w:t>
+      </w:r>
+      <w:r>
+        <w:t xml:space="preserve"> </w:t>
+      </w:r>
+      <w:r>
+        <w:t xml:space="preserve">ea</w:t>
+      </w:r>
+      <w:r>
+        <w:t xml:space="preserve"> </w:t>
+      </w:r>
+      <w:r>
+        <w:t xml:space="preserve">commodo</w:t>
+      </w:r>
+      <w:r>
+        <w:t xml:space="preserve"> </w:t>
+      </w:r>
+      <w:r>
+        <w:t xml:space="preserve">consequat.</w:t>
+      </w:r>
+      <w:r>
+        <w:t xml:space="preserve"> </w:t>
+      </w:r>
+      <w:r>
+        <w:t xml:space="preserve">Duis</w:t>
+      </w:r>
+      <w:r>
+        <w:t xml:space="preserve"> </w:t>
+      </w:r>
+      <w:r>
+        <w:t xml:space="preserve">autem</w:t>
+      </w:r>
+      <w:r>
+        <w:t xml:space="preserve"> </w:t>
+      </w:r>
+      <w:r>
+        <w:t xml:space="preserve">vel</w:t>
+      </w:r>
+      <w:r>
+        <w:t xml:space="preserve"> </w:t>
+      </w:r>
+      <w:r>
+        <w:t xml:space="preserve">eum</w:t>
+      </w:r>
+      <w:r>
+        <w:t xml:space="preserve"> </w:t>
+      </w:r>
+      <w:r>
+        <w:t xml:space="preserve">iriure</w:t>
+      </w:r>
+      <w:r>
+        <w:t xml:space="preserve"> </w:t>
+      </w:r>
+      <w:r>
+        <w:t xml:space="preserve">dolor</w:t>
+      </w:r>
+      <w:r>
+        <w:t xml:space="preserve"> </w:t>
+      </w:r>
+      <w:r>
+        <w:t xml:space="preserve">in</w:t>
+      </w:r>
+      <w:r>
+        <w:t xml:space="preserve"> </w:t>
+      </w:r>
+      <w:r>
+        <w:t xml:space="preserve">hendrerit</w:t>
+      </w:r>
+      <w:r>
+        <w:t xml:space="preserve"> </w:t>
+      </w:r>
+      <w:r>
+        <w:t xml:space="preserve">in</w:t>
+      </w:r>
+      <w:r>
+        <w:t xml:space="preserve"> </w:t>
+      </w:r>
+      <w:r>
+        <w:t xml:space="preserve">vulputate</w:t>
+      </w:r>
+      <w:r>
+        <w:t xml:space="preserve"> </w:t>
+      </w:r>
+      <w:r>
+        <w:t xml:space="preserve">velit</w:t>
+      </w:r>
+      <w:r>
+        <w:t xml:space="preserve"> </w:t>
+      </w:r>
+      <w:r>
+        <w:t xml:space="preserve">esse</w:t>
+      </w:r>
+      <w:r>
+        <w:t xml:space="preserve"> </w:t>
+      </w:r>
+      <w:r>
+        <w:t xml:space="preserve">molestie</w:t>
+      </w:r>
+      <w:r>
+        <w:t xml:space="preserve"> </w:t>
+      </w:r>
+      <w:r>
+        <w:t xml:space="preserve">consequat,</w:t>
+      </w:r>
+      <w:r>
+        <w:t xml:space="preserve"> </w:t>
+      </w:r>
+      <w:r>
+        <w:t xml:space="preserve">vel</w:t>
+      </w:r>
+      <w:r>
+        <w:t xml:space="preserve"> </w:t>
+      </w:r>
+      <w:r>
+        <w:t xml:space="preserve">illum</w:t>
+      </w:r>
+      <w:r>
+        <w:t xml:space="preserve"> </w:t>
+      </w:r>
+      <w:r>
+        <w:t xml:space="preserve">dolore</w:t>
+      </w:r>
+      <w:r>
+        <w:t xml:space="preserve"> </w:t>
+      </w:r>
+      <w:r>
+        <w:t xml:space="preserve">eu</w:t>
+      </w:r>
+      <w:r>
+        <w:t xml:space="preserve"> </w:t>
+      </w:r>
+      <w:r>
+        <w:t xml:space="preserve">feugiat</w:t>
+      </w:r>
+      <w:r>
+        <w:t xml:space="preserve"> </w:t>
+      </w:r>
+      <w:r>
+        <w:t xml:space="preserve">nulla</w:t>
+      </w:r>
+      <w:r>
+        <w:t xml:space="preserve"> </w:t>
+      </w:r>
+      <w:r>
+        <w:t xml:space="preserve">facilisis</w:t>
+      </w:r>
+      <w:r>
+        <w:t xml:space="preserve"> </w:t>
+      </w:r>
+      <w:r>
+        <w:t xml:space="preserve">at</w:t>
+      </w:r>
+      <w:r>
+        <w:t xml:space="preserve"> </w:t>
+      </w:r>
+      <w:r>
+        <w:t xml:space="preserve">vero</w:t>
+      </w:r>
+      <w:r>
+        <w:t xml:space="preserve"> </w:t>
+      </w:r>
+      <w:r>
+        <w:t xml:space="preserve">eros</w:t>
+      </w:r>
+      <w:r>
+        <w:t xml:space="preserve"> </w:t>
+      </w:r>
+      <w:r>
+        <w:t xml:space="preserve">et</w:t>
+      </w:r>
+      <w:r>
+        <w:t xml:space="preserve"> </w:t>
+      </w:r>
+      <w:r>
+        <w:t xml:space="preserve">accumsan</w:t>
+      </w:r>
+      <w:r>
+        <w:t xml:space="preserve"> </w:t>
+      </w:r>
+      <w:r>
+        <w:t xml:space="preserve">et</w:t>
+      </w:r>
+      <w:r>
+        <w:t xml:space="preserve"> </w:t>
+      </w:r>
+      <w:r>
+        <w:t xml:space="preserve">iusto</w:t>
+      </w:r>
+      <w:r>
+        <w:t xml:space="preserve"> </w:t>
+      </w:r>
+      <w:r>
+        <w:t xml:space="preserve">odio</w:t>
+      </w:r>
+      <w:r>
+        <w:t xml:space="preserve"> </w:t>
+      </w:r>
+      <w:r>
+        <w:t xml:space="preserve">dignissim</w:t>
+      </w:r>
+      <w:r>
+        <w:t xml:space="preserve"> </w:t>
+      </w:r>
+      <w:r>
+        <w:t xml:space="preserve">qui</w:t>
+      </w:r>
+      <w:r>
+        <w:t xml:space="preserve"> </w:t>
+      </w:r>
+      <w:r>
+        <w:t xml:space="preserve">blandit</w:t>
+      </w:r>
+      <w:r>
+        <w:t xml:space="preserve"> </w:t>
+      </w:r>
+      <w:r>
+        <w:t xml:space="preserve">praesent</w:t>
+      </w:r>
+      <w:r>
+        <w:t xml:space="preserve"> </w:t>
+      </w:r>
+      <w:r>
+        <w:t xml:space="preserve">luptatum</w:t>
+      </w:r>
+      <w:r>
+        <w:t xml:space="preserve"> </w:t>
+      </w:r>
+      <w:r>
+        <w:t xml:space="preserve">zzril</w:t>
+      </w:r>
+      <w:r>
+        <w:t xml:space="preserve"> </w:t>
+      </w:r>
+      <w:r>
+        <w:t xml:space="preserve">delenit</w:t>
+      </w:r>
+      <w:r>
+        <w:t xml:space="preserve"> </w:t>
+      </w:r>
+      <w:r>
+        <w:t xml:space="preserve">augue</w:t>
+      </w:r>
+      <w:r>
+        <w:t xml:space="preserve"> </w:t>
+      </w:r>
+      <w:r>
+        <w:t xml:space="preserve">duis</w:t>
+      </w:r>
+      <w:r>
+        <w:t xml:space="preserve"> </w:t>
+      </w:r>
+      <w:r>
+        <w:t xml:space="preserve">dolore</w:t>
+      </w:r>
+      <w:r>
+        <w:t xml:space="preserve"> </w:t>
+      </w:r>
+      <w:r>
+        <w:t xml:space="preserve">te</w:t>
+      </w:r>
+      <w:r>
+        <w:t xml:space="preserve"> </w:t>
+      </w:r>
+      <w:r>
+        <w:t xml:space="preserve">feugait</w:t>
+      </w:r>
+      <w:r>
+        <w:t xml:space="preserve"> </w:t>
+      </w:r>
+      <w:r>
+        <w:t xml:space="preserve">nulla</w:t>
+      </w:r>
+      <w:r>
+        <w:t xml:space="preserve"> </w:t>
+      </w:r>
+      <w:r>
+        <w:t xml:space="preserve">facilisi.</w:t>
+      </w:r>
+    </w:p>
     <w:sdt>
       <w:sdtPr>
         <w:docPartObj>
@@ -768,7 +2382,7 @@
       </w:pPr>
       <w:bookmarkStart w:id="21" w:name="introduction"/>
       <w:r>
-        <w:t xml:space="preserve">Introduction</w:t>
+        <w:t xml:space="preserve">1	Introduction</w:t>
       </w:r>
       <w:bookmarkEnd w:id="21"/>
     </w:p>
@@ -1169,7 +2783,7 @@
       </w:pPr>
       <w:bookmarkStart w:id="27" w:name="rmd-basics"/>
       <w:r>
-        <w:t xml:space="preserve">1	R Markdown Basics: The Markdown syntax</w:t>
+        <w:t xml:space="preserve">2	R Markdown Basics: The Markdown syntax</w:t>
       </w:r>
       <w:bookmarkEnd w:id="27"/>
     </w:p>
@@ -1344,7 +2958,7 @@
       </w:pPr>
       <w:bookmarkStart w:id="29" w:name="markdown-basic-syntax"/>
       <w:r>
-        <w:t xml:space="preserve">1.1	Markdown basic syntax</w:t>
+        <w:t xml:space="preserve">2.1	Markdown basic syntax</w:t>
       </w:r>
       <w:bookmarkEnd w:id="29"/>
     </w:p>
@@ -1354,7 +2968,7 @@
       </w:pPr>
       <w:bookmarkStart w:id="30" w:name="italics-and-bold"/>
       <w:r>
-        <w:t xml:space="preserve">1.1.1	Italics and bold</w:t>
+        <w:t xml:space="preserve">2.1.1	Italics and bold</w:t>
       </w:r>
       <w:bookmarkEnd w:id="30"/>
     </w:p>
@@ -1428,7 +3042,7 @@
       </w:pPr>
       <w:bookmarkStart w:id="31" w:name="inline-code"/>
       <w:r>
-        <w:t xml:space="preserve">1.1.2	Inline code</w:t>
+        <w:t xml:space="preserve">2.1.2	Inline code</w:t>
       </w:r>
       <w:bookmarkEnd w:id="31"/>
     </w:p>
@@ -1468,7 +3082,7 @@
       </w:pPr>
       <w:bookmarkStart w:id="32" w:name="sub-and-superscript"/>
       <w:r>
-        <w:t xml:space="preserve">1.1.3	Sub and superscript</w:t>
+        <w:t xml:space="preserve">2.1.3	Sub and superscript</w:t>
       </w:r>
       <w:bookmarkEnd w:id="32"/>
     </w:p>
@@ -1510,7 +3124,7 @@
       </w:pPr>
       <w:bookmarkStart w:id="33" w:name="strikethrough"/>
       <w:r>
-        <w:t xml:space="preserve">1.1.4	Strikethrough</w:t>
+        <w:t xml:space="preserve">2.1.4	Strikethrough</w:t>
       </w:r>
       <w:bookmarkEnd w:id="33"/>
     </w:p>
@@ -1541,7 +3155,7 @@
       </w:pPr>
       <w:bookmarkStart w:id="34" w:name="Xe1675faeb8a3bcf0873fee6066dd3f44b50b232"/>
       <w:r>
-        <w:t xml:space="preserve">1.1.5	</w:t>
+        <w:t xml:space="preserve">2.1.5	</w:t>
       </w:r>
       <w:r>
         <w:t xml:space="preserve">‘</w:t>
@@ -1593,7 +3207,7 @@
       </w:pPr>
       <w:bookmarkStart w:id="35" w:name="endash-emdash"/>
       <w:r>
-        <w:t xml:space="preserve">1.1.6	Endash (–), emdash (—)</w:t>
+        <w:t xml:space="preserve">2.1.6	Endash (–), emdash (—)</w:t>
       </w:r>
       <w:bookmarkEnd w:id="35"/>
     </w:p>
@@ -1615,7 +3229,7 @@
       </w:pPr>
       <w:bookmarkStart w:id="36" w:name="blockquotes"/>
       <w:r>
-        <w:t xml:space="preserve">1.1.7	Blockquotes</w:t>
+        <w:t xml:space="preserve">2.1.7	Blockquotes</w:t>
       </w:r>
       <w:bookmarkEnd w:id="36"/>
     </w:p>
@@ -1641,7 +3255,7 @@
       </w:pPr>
       <w:bookmarkStart w:id="37" w:name="headings"/>
       <w:r>
-        <w:t xml:space="preserve">1.1.8	Headings</w:t>
+        <w:t xml:space="preserve">2.1.8	Headings</w:t>
       </w:r>
       <w:bookmarkEnd w:id="37"/>
     </w:p>
@@ -1716,7 +3330,7 @@
       </w:pPr>
       <w:bookmarkStart w:id="38" w:name="lists"/>
       <w:r>
-        <w:t xml:space="preserve">1.1.9	Lists</w:t>
+        <w:t xml:space="preserve">2.1.9	Lists</w:t>
       </w:r>
       <w:bookmarkEnd w:id="38"/>
     </w:p>
@@ -1881,7 +3495,7 @@
       </w:pPr>
       <w:bookmarkStart w:id="39" w:name="line-breaks"/>
       <w:r>
-        <w:t xml:space="preserve">1.1.10	Line breaks</w:t>
+        <w:t xml:space="preserve">2.1.10	Line breaks</w:t>
       </w:r>
       <w:bookmarkEnd w:id="39"/>
     </w:p>
@@ -1996,7 +3610,7 @@
       </w:pPr>
       <w:bookmarkStart w:id="40" w:name="hyperlinks"/>
       <w:r>
-        <w:t xml:space="preserve">1.1.11	Hyperlinks</w:t>
+        <w:t xml:space="preserve">2.1.11	Hyperlinks</w:t>
       </w:r>
       <w:bookmarkEnd w:id="40"/>
     </w:p>
@@ -2038,7 +3652,7 @@
       </w:pPr>
       <w:bookmarkStart w:id="42" w:name="footnotes"/>
       <w:r>
-        <w:t xml:space="preserve">1.1.12	Footnotes</w:t>
+        <w:t xml:space="preserve">2.1.12	Footnotes</w:t>
       </w:r>
       <w:bookmarkEnd w:id="42"/>
     </w:p>
@@ -2104,7 +3718,7 @@
       </w:pPr>
       <w:bookmarkStart w:id="45" w:name="comments"/>
       <w:r>
-        <w:t xml:space="preserve">1.1.13	Comments</w:t>
+        <w:t xml:space="preserve">2.1.13	Comments</w:t>
       </w:r>
       <w:bookmarkEnd w:id="45"/>
     </w:p>
@@ -2122,7 +3736,7 @@
       </w:pPr>
       <w:bookmarkStart w:id="46" w:name="math"/>
       <w:r>
-        <w:t xml:space="preserve">1.1.14	Math</w:t>
+        <w:t xml:space="preserve">2.1.14	Math</w:t>
       </w:r>
       <w:bookmarkEnd w:id="46"/>
     </w:p>
@@ -2489,7 +4103,7 @@
       </w:pPr>
       <w:bookmarkStart w:id="48" w:name="additional-resources"/>
       <w:r>
-        <w:t xml:space="preserve">1.2	Additional resources</w:t>
+        <w:t xml:space="preserve">2.2	Additional resources</w:t>
       </w:r>
       <w:bookmarkEnd w:id="48"/>
     </w:p>
@@ -2561,7 +4175,7 @@
       </w:pPr>
       <w:bookmarkStart w:id="51" w:name="code"/>
       <w:r>
-        <w:t xml:space="preserve">2	Adding code</w:t>
+        <w:t xml:space="preserve">3	Adding code</w:t>
       </w:r>
       <w:bookmarkEnd w:id="51"/>
     </w:p>
@@ -2617,7 +4231,7 @@
       </w:pPr>
       <w:bookmarkStart w:id="52" w:name="code-chunks"/>
       <w:r>
-        <w:t xml:space="preserve">2.1	Code chunks</w:t>
+        <w:t xml:space="preserve">3.1	Code chunks</w:t>
       </w:r>
       <w:bookmarkEnd w:id="52"/>
     </w:p>
@@ -2632,7 +4246,7 @@
         <w:t xml:space="preserve"> </w:t>
       </w:r>
       <w:r>
-        <w:t xml:space="preserve">2.1</w:t>
+        <w:t xml:space="preserve">3.1</w:t>
       </w:r>
       <w:r>
         <w:t xml:space="preserve">.</w:t>
@@ -2647,7 +4261,7 @@
           <wp:inline>
             <wp:extent cx="5334000" cy="2026214"/>
             <wp:effectExtent b="0" l="0" r="0" t="0"/>
-            <wp:docPr descr="Figure 2.1: Code chunk syntax" title="" id="1" name="Picture"/>
+            <wp:docPr descr="Figure 3.1: Code chunk syntax" title="" id="1" name="Picture"/>
             <a:graphic>
               <a:graphicData uri="http://schemas.openxmlformats.org/drawingml/2006/picture">
                 <pic:pic>
@@ -2690,7 +4304,7 @@
         <w:pStyle w:val="ImageCaption"/>
       </w:pPr>
       <w:r>
-        <w:t xml:space="preserve">Figure 2.1: Code chunk syntax</w:t>
+        <w:t xml:space="preserve">Figure 3.1: Code chunk syntax</w:t>
       </w:r>
     </w:p>
     <w:p>
@@ -2870,7 +4484,7 @@
       </w:pPr>
       <w:bookmarkStart w:id="55" w:name="setup-chunks"/>
       <w:r>
-        <w:t xml:space="preserve">2.1.1	Setup chunks</w:t>
+        <w:t xml:space="preserve">3.1.1	Setup chunks</w:t>
       </w:r>
       <w:bookmarkEnd w:id="55"/>
     </w:p>
@@ -3000,7 +4614,7 @@
       </w:pPr>
       <w:bookmarkStart w:id="56" w:name="including-images"/>
       <w:r>
-        <w:t xml:space="preserve">2.1.2	Including images</w:t>
+        <w:t xml:space="preserve">3.1.2	Including images</w:t>
       </w:r>
       <w:bookmarkEnd w:id="56"/>
     </w:p>
@@ -3045,7 +4659,7 @@
         <w:t xml:space="preserve"> </w:t>
       </w:r>
       <w:r>
-        <w:t xml:space="preserve">2.2</w:t>
+        <w:t xml:space="preserve">3.2</w:t>
       </w:r>
     </w:p>
     <w:p>
@@ -3080,7 +4694,7 @@
         <w:rPr>
           <w:rStyle w:val="StringTok"/>
         </w:rPr>
-        <w:t xml:space="preserve">"figures/beltcrest.png"</w:t>
+        <w:t xml:space="preserve">"figures/HarrisburgU_Logo.png"</w:t>
       </w:r>
       <w:r>
         <w:rPr>
@@ -3096,14 +4710,14 @@
       <w:r>
         <w:drawing>
           <wp:inline>
-            <wp:extent cx="1474641" cy="1767738"/>
+            <wp:extent cx="4889500" cy="1663700"/>
             <wp:effectExtent b="0" l="0" r="0" t="0"/>
-            <wp:docPr descr="Figure 2.2: Oxford logo" title="" id="1" name="Picture"/>
+            <wp:docPr descr="Figure 3.2: HarrisburgU logo" title="" id="1" name="Picture"/>
             <a:graphic>
               <a:graphicData uri="http://schemas.openxmlformats.org/drawingml/2006/picture">
                 <pic:pic>
                   <pic:nvPicPr>
-                    <pic:cNvPr descr="figures/beltcrest.png" id="0" name="Picture"/>
+                    <pic:cNvPr descr="figures/HarrisburgU_Logo.png" id="0" name="Picture"/>
                     <pic:cNvPicPr>
                       <a:picLocks noChangeArrowheads="1" noChangeAspect="1"/>
                     </pic:cNvPicPr>
@@ -3117,7 +4731,7 @@
                   <pic:spPr bwMode="auto">
                     <a:xfrm>
                       <a:off x="0" y="0"/>
-                      <a:ext cx="1474641" cy="1767738"/>
+                      <a:ext cx="4889500" cy="1663700"/>
                     </a:xfrm>
                     <a:prstGeom prst="rect">
                       <a:avLst/>
@@ -3141,7 +4755,7 @@
         <w:pStyle w:val="ImageCaption"/>
       </w:pPr>
       <w:r>
-        <w:t xml:space="preserve">Figure 2.2: Oxford logo</w:t>
+        <w:t xml:space="preserve">Figure 3.2: HarrisburgU logo</w:t>
       </w:r>
     </w:p>
     <w:p>
@@ -3398,7 +5012,7 @@
         <w:t xml:space="preserve"> </w:t>
       </w:r>
       <w:r>
-        <w:t xml:space="preserve">2.3</w:t>
+        <w:t xml:space="preserve">3.3</w:t>
       </w:r>
       <w:r>
         <w:t xml:space="preserve">.</w:t>
@@ -3411,14 +5025,14 @@
       <w:r>
         <w:drawing>
           <wp:inline>
-            <wp:extent cx="1474641" cy="1767738"/>
+            <wp:extent cx="4889500" cy="1663700"/>
             <wp:effectExtent b="0" l="0" r="0" t="0"/>
-            <wp:docPr descr="Figure 2.3: Oxford logo, rotated" title="" id="1" name="Picture"/>
+            <wp:docPr descr="Figure 3.3: HarrisburgU logo, rotated" title="" id="1" name="Picture"/>
             <a:graphic>
               <a:graphicData uri="http://schemas.openxmlformats.org/drawingml/2006/picture">
                 <pic:pic>
                   <pic:nvPicPr>
-                    <pic:cNvPr descr="figures/beltcrest.png" id="0" name="Picture"/>
+                    <pic:cNvPr descr="figures/HarrisburgU_Logo.png" id="0" name="Picture"/>
                     <pic:cNvPicPr>
                       <a:picLocks noChangeArrowheads="1" noChangeAspect="1"/>
                     </pic:cNvPicPr>
@@ -3432,7 +5046,7 @@
                   <pic:spPr bwMode="auto">
                     <a:xfrm>
                       <a:off x="0" y="0"/>
-                      <a:ext cx="1474641" cy="1767738"/>
+                      <a:ext cx="4889500" cy="1663700"/>
                     </a:xfrm>
                     <a:prstGeom prst="rect">
                       <a:avLst/>
@@ -3456,7 +5070,7 @@
         <w:pStyle w:val="ImageCaption"/>
       </w:pPr>
       <w:r>
-        <w:t xml:space="preserve">Figure 2.3: Oxford logo, rotated</w:t>
+        <w:t xml:space="preserve">Figure 3.3: HarrisburgU logo, rotated</w:t>
       </w:r>
     </w:p>
     <w:p>
@@ -3465,7 +5079,7 @@
       </w:pPr>
       <w:bookmarkStart w:id="59" w:name="including-plots"/>
       <w:r>
-        <w:t xml:space="preserve">2.1.3	Including plots</w:t>
+        <w:t xml:space="preserve">3.1.3	Including plots</w:t>
       </w:r>
       <w:bookmarkEnd w:id="59"/>
     </w:p>
@@ -3486,7 +5100,7 @@
         <w:t xml:space="preserve"> </w:t>
       </w:r>
       <w:r>
-        <w:t xml:space="preserve">2.4</w:t>
+        <w:t xml:space="preserve">3.4</w:t>
       </w:r>
       <w:r>
         <w:t xml:space="preserve"> </w:t>
@@ -3653,7 +5267,7 @@
           <wp:inline>
             <wp:extent cx="4620126" cy="3696101"/>
             <wp:effectExtent b="0" l="0" r="0" t="0"/>
-            <wp:docPr descr="Figure 2.4: A ggplot of car stuff" title="" id="1" name="Picture"/>
+            <wp:docPr descr="Figure 3.4: A ggplot of car stuff" title="" id="1" name="Picture"/>
             <a:graphic>
               <a:graphicData uri="http://schemas.openxmlformats.org/drawingml/2006/picture">
                 <pic:pic>
@@ -3696,7 +5310,7 @@
         <w:pStyle w:val="ImageCaption"/>
       </w:pPr>
       <w:r>
-        <w:t xml:space="preserve">Figure 2.4: A ggplot of car stuff</w:t>
+        <w:t xml:space="preserve">Figure 3.4: A ggplot of car stuff</w:t>
       </w:r>
     </w:p>
     <w:p>
@@ -3713,7 +5327,7 @@
       </w:pPr>
       <w:bookmarkStart w:id="61" w:name="including-tables"/>
       <w:r>
-        <w:t xml:space="preserve">2.1.4	Including tables</w:t>
+        <w:t xml:space="preserve">3.1.4	Including tables</w:t>
       </w:r>
       <w:bookmarkEnd w:id="61"/>
     </w:p>
@@ -3766,7 +5380,7 @@
         <w:t xml:space="preserve"> </w:t>
       </w:r>
       <w:r>
-        <w:t xml:space="preserve">2.1</w:t>
+        <w:t xml:space="preserve">3.1</w:t>
       </w:r>
       <w:r>
         <w:t xml:space="preserve"> </w:t>
@@ -3893,7 +5507,7 @@
         <w:pStyle w:val="TableCaption"/>
       </w:pPr>
       <w:r>
-        <w:t xml:space="preserve">Table 2.1: A knitr kable table</w:t>
+        <w:t xml:space="preserve">Table 3.1: A knitr kable table</w:t>
       </w:r>
     </w:p>
     <w:tbl>
@@ -3901,7 +5515,7 @@
         <w:tblStyle w:val="Table"/>
         <w:tblW w:type="pct" w:w="0.0"/>
         <w:tblLook w:firstRow="1"/>
-        <w:tblCaption w:val="Table 2.1: A knitr kable table"/>
+        <w:tblCaption w:val="Table 3.1: A knitr kable table"/>
       </w:tblPr>
       <w:tblGrid/>
       <w:tr>
@@ -4181,7 +5795,7 @@
       </w:pPr>
       <w:bookmarkStart w:id="64" w:name="a-note-on-content-positioning"/>
       <w:r>
-        <w:t xml:space="preserve">2.1.5	A note on content positioning</w:t>
+        <w:t xml:space="preserve">3.1.5	A note on content positioning</w:t>
       </w:r>
       <w:bookmarkEnd w:id="64"/>
     </w:p>
@@ -4284,7 +5898,7 @@
       </w:pPr>
       <w:bookmarkStart w:id="66" w:name="inline-code-1"/>
       <w:r>
-        <w:t xml:space="preserve">2.2	Inline code</w:t>
+        <w:t xml:space="preserve">3.2	Inline code</w:t>
       </w:r>
       <w:bookmarkEnd w:id="66"/>
     </w:p>
@@ -4499,7 +6113,7 @@
       </w:pPr>
       <w:bookmarkStart w:id="67" w:name="X338e55482544632066b47e6807df0475a7c3f24"/>
       <w:r>
-        <w:t xml:space="preserve">2.2.1	Referring to results computed in other languages than R</w:t>
+        <w:t xml:space="preserve">3.2.1	Referring to results computed in other languages than R</w:t>
       </w:r>
       <w:bookmarkEnd w:id="67"/>
     </w:p>
@@ -4582,7 +6196,7 @@
       </w:pPr>
       <w:bookmarkStart w:id="68" w:name="cites-and-refs"/>
       <w:r>
-        <w:t xml:space="preserve">3	Citations and cross-references</w:t>
+        <w:t xml:space="preserve">4	Citations and cross-references</w:t>
       </w:r>
       <w:bookmarkEnd w:id="68"/>
     </w:p>
@@ -4592,7 +6206,7 @@
       </w:pPr>
       <w:bookmarkStart w:id="69" w:name="citations"/>
       <w:r>
-        <w:t xml:space="preserve">3.1	Citations</w:t>
+        <w:t xml:space="preserve">4.1	Citations</w:t>
       </w:r>
       <w:bookmarkEnd w:id="69"/>
     </w:p>
@@ -5087,7 +6701,7 @@
       </w:pPr>
       <w:bookmarkStart w:id="74" w:name="pdf-output"/>
       <w:r>
-        <w:t xml:space="preserve">3.1.1	PDF output</w:t>
+        <w:t xml:space="preserve">4.1.1	PDF output</w:t>
       </w:r>
       <w:bookmarkEnd w:id="74"/>
     </w:p>
@@ -5358,7 +6972,7 @@
       </w:pPr>
       <w:bookmarkStart w:id="75" w:name="gitbook-output"/>
       <w:r>
-        <w:t xml:space="preserve">3.1.2	Gitbook output</w:t>
+        <w:t xml:space="preserve">4.1.2	Gitbook output</w:t>
       </w:r>
       <w:bookmarkEnd w:id="75"/>
     </w:p>
@@ -5431,7 +7045,7 @@
       </w:pPr>
       <w:bookmarkStart w:id="77" w:name="Xfc632405b49b271cf7fc0ed8cfa4481c34f789e"/>
       <w:r>
-        <w:t xml:space="preserve">3.1.3	Insert references easily with the</w:t>
+        <w:t xml:space="preserve">4.1.3	Insert references easily with the</w:t>
       </w:r>
       <w:r>
         <w:t xml:space="preserve"> </w:t>
@@ -5479,7 +7093,7 @@
         <w:t xml:space="preserve"> </w:t>
       </w:r>
       <w:r>
-        <w:t xml:space="preserve">3.1</w:t>
+        <w:t xml:space="preserve">4.1</w:t>
       </w:r>
       <w:r>
         <w:t xml:space="preserve">).</w:t>
@@ -5515,7 +7129,7 @@
           <wp:inline>
             <wp:extent cx="5334000" cy="4660151"/>
             <wp:effectExtent b="0" l="0" r="0" t="0"/>
-            <wp:docPr descr="Figure 3.1: The citr add-in" title="" id="1" name="Picture"/>
+            <wp:docPr descr="Figure 4.1: The citr add-in" title="" id="1" name="Picture"/>
             <a:graphic>
               <a:graphicData uri="http://schemas.openxmlformats.org/drawingml/2006/picture">
                 <pic:pic>
@@ -5558,7 +7172,7 @@
         <w:pStyle w:val="ImageCaption"/>
       </w:pPr>
       <w:r>
-        <w:t xml:space="preserve">Figure 3.1: The</w:t>
+        <w:t xml:space="preserve">Figure 4.1: The</w:t>
       </w:r>
       <w:r>
         <w:t xml:space="preserve"> </w:t>
@@ -5582,7 +7196,7 @@
       </w:pPr>
       <w:bookmarkStart w:id="80" w:name="cross-referencing"/>
       <w:r>
-        <w:t xml:space="preserve">3.2	Cross-referencing</w:t>
+        <w:t xml:space="preserve">4.2	Cross-referencing</w:t>
       </w:r>
       <w:bookmarkEnd w:id="80"/>
     </w:p>
@@ -5660,7 +7274,7 @@
       </w:pPr>
       <w:bookmarkStart w:id="81" w:name="section-references"/>
       <w:r>
-        <w:t xml:space="preserve">3.2.1	Section references</w:t>
+        <w:t xml:space="preserve">4.2.1	Section references</w:t>
       </w:r>
       <w:bookmarkEnd w:id="81"/>
     </w:p>
@@ -5734,7 +7348,7 @@
         <w:t xml:space="preserve"> </w:t>
       </w:r>
       <w:r>
-        <w:t xml:space="preserve">3.1</w:t>
+        <w:t xml:space="preserve">4.1</w:t>
       </w:r>
       <w:r>
         <w:t xml:space="preserve">?</w:t>
@@ -5816,7 +7430,7 @@
       </w:pPr>
       <w:bookmarkStart w:id="82" w:name="creating-custom-labels"/>
       <w:r>
-        <w:t xml:space="preserve">3.2.1.1	Creating custom labels</w:t>
+        <w:t xml:space="preserve">4.2.1.1	Creating custom labels</w:t>
       </w:r>
       <w:bookmarkEnd w:id="82"/>
     </w:p>
@@ -5901,7 +7515,7 @@
         <w:t xml:space="preserve"> </w:t>
       </w:r>
       <w:r>
-        <w:t xml:space="preserve">3</w:t>
+        <w:t xml:space="preserve">4</w:t>
       </w:r>
       <w:r>
         <w:t xml:space="preserve">.</w:t>
@@ -5913,7 +7527,7 @@
       </w:pPr>
       <w:bookmarkStart w:id="83" w:name="figure-image-and-plot-references"/>
       <w:r>
-        <w:t xml:space="preserve">3.2.2	Figure (image and plot) references</w:t>
+        <w:t xml:space="preserve">4.2.2	Figure (image and plot) references</w:t>
       </w:r>
       <w:bookmarkEnd w:id="83"/>
     </w:p>
@@ -6014,7 +7628,7 @@
           <wp:inline>
             <wp:extent cx="5334000" cy="5430012"/>
             <wp:effectExtent b="0" l="0" r="0" t="0"/>
-            <wp:docPr descr="Figure 3.2: A marvel-lous meme" title="" id="1" name="Picture"/>
+            <wp:docPr descr="Figure 4.2: A marvel-lous meme" title="" id="1" name="Picture"/>
             <a:graphic>
               <a:graphicData uri="http://schemas.openxmlformats.org/drawingml/2006/picture">
                 <pic:pic>
@@ -6057,7 +7671,7 @@
         <w:pStyle w:val="ImageCaption"/>
       </w:pPr>
       <w:r>
-        <w:t xml:space="preserve">Figure 3.2: A marvel-lous meme</w:t>
+        <w:t xml:space="preserve">Figure 4.2: A marvel-lous meme</w:t>
       </w:r>
     </w:p>
     <w:p>
@@ -6089,7 +7703,7 @@
         <w:t xml:space="preserve"> </w:t>
       </w:r>
       <w:r>
-        <w:t xml:space="preserve">3.2</w:t>
+        <w:t xml:space="preserve">4.2</w:t>
       </w:r>
       <w:r>
         <w:t xml:space="preserve"> </w:t>
@@ -6123,7 +7737,7 @@
         <w:t xml:space="preserve"> </w:t>
       </w:r>
       <w:r>
-        <w:t xml:space="preserve">2.4</w:t>
+        <w:t xml:space="preserve">3.4</w:t>
       </w:r>
       <w:r>
         <w:t xml:space="preserve"> </w:t>
@@ -6152,7 +7766,7 @@
       </w:pPr>
       <w:bookmarkStart w:id="85" w:name="table-references"/>
       <w:r>
-        <w:t xml:space="preserve">3.2.3	Table references</w:t>
+        <w:t xml:space="preserve">4.2.3	Table references</w:t>
       </w:r>
       <w:bookmarkEnd w:id="85"/>
     </w:p>
@@ -6270,7 +7884,7 @@
         <w:pStyle w:val="TableCaption"/>
       </w:pPr>
       <w:r>
-        <w:t xml:space="preserve">Table 3.1: Stopping cars</w:t>
+        <w:t xml:space="preserve">Table 4.1: Stopping cars</w:t>
       </w:r>
     </w:p>
     <w:tbl>
@@ -6278,7 +7892,7 @@
         <w:tblStyle w:val="Table"/>
         <w:tblW w:type="pct" w:w="0.0"/>
         <w:tblLook w:firstRow="1"/>
-        <w:tblCaption w:val="Table 3.1: Stopping cars"/>
+        <w:tblCaption w:val="Table 4.1: Stopping cars"/>
       </w:tblPr>
       <w:tblGrid/>
       <w:tr>
@@ -6470,7 +8084,7 @@
         <w:t xml:space="preserve"> </w:t>
       </w:r>
       <w:r>
-        <w:t xml:space="preserve">3.1</w:t>
+        <w:t xml:space="preserve">4.1</w:t>
       </w:r>
       <w:r>
         <w:t xml:space="preserve"> </w:t>
@@ -6504,7 +8118,7 @@
         <w:t xml:space="preserve"> </w:t>
       </w:r>
       <w:r>
-        <w:t xml:space="preserve">2.1</w:t>
+        <w:t xml:space="preserve">3.1</w:t>
       </w:r>
       <w:r>
         <w:t xml:space="preserve"> </w:t>
@@ -6533,7 +8147,7 @@
       </w:pPr>
       <w:bookmarkStart w:id="86" w:name="including-page-numbers"/>
       <w:r>
-        <w:t xml:space="preserve">3.2.4	Including page numbers</w:t>
+        <w:t xml:space="preserve">4.2.4	Including page numbers</w:t>
       </w:r>
       <w:bookmarkEnd w:id="86"/>
     </w:p>
@@ -6592,7 +8206,7 @@
         <w:rPr>
           <w:rStyle w:val="VerbatimChar"/>
         </w:rPr>
-        <w:t xml:space="preserve">Figure &lt;a href="#fig:cars-plot"&gt;2.4&lt;/a&gt; on page \pageref(fig:cars-plot)</w:t>
+        <w:t xml:space="preserve">Figure &lt;a href="#fig:cars-plot"&gt;3.4&lt;/a&gt; on page \pageref(fig:cars-plot)</w:t>
       </w:r>
     </w:p>
     <w:p>
@@ -6610,7 +8224,7 @@
         <w:t xml:space="preserve"> </w:t>
       </w:r>
       <w:r>
-        <w:t xml:space="preserve">2.4</w:t>
+        <w:t xml:space="preserve">3.4</w:t>
       </w:r>
       <w:r>
         <w:t xml:space="preserve"> </w:t>
@@ -6628,7 +8242,7 @@
       </w:pPr>
       <w:bookmarkStart w:id="87" w:name="include-page-numbers-only-in-pdf-output"/>
       <w:r>
-        <w:t xml:space="preserve">3.2.4.1	Include page numbers only in PDF output</w:t>
+        <w:t xml:space="preserve">4.2.4.1	Include page numbers only in PDF output</w:t>
       </w:r>
       <w:bookmarkEnd w:id="87"/>
     </w:p>
@@ -6652,7 +8266,7 @@
         <w:t xml:space="preserve"> </w:t>
       </w:r>
       <w:r>
-        <w:t xml:space="preserve">2.4</w:t>
+        <w:t xml:space="preserve">3.4</w:t>
       </w:r>
       <w:r>
         <w:t xml:space="preserve"> </w:t>
@@ -6708,7 +8322,7 @@
         <w:rPr>
           <w:rStyle w:val="VerbatimChar"/>
         </w:rPr>
-        <w:t xml:space="preserve">`r ifelse(knitr::is_latex_output(), "Figure \&lt;a href="#fig:cars-plot"&gt;2.4&lt;/a&gt; on page \\pageref{fig:cars-plot}", "")`</w:t>
+        <w:t xml:space="preserve">`r ifelse(knitr::is_latex_output(), "Figure \&lt;a href="#fig:cars-plot"&gt;3.4&lt;/a&gt; on page \\pageref{fig:cars-plot}", "")`</w:t>
       </w:r>
     </w:p>
     <w:p>
@@ -6737,7 +8351,7 @@
       </w:pPr>
       <w:bookmarkStart w:id="88" w:name="Xe608b6134f427e3d40eb42485c175b4186d80b3"/>
       <w:r>
-        <w:t xml:space="preserve">3.3	Customising your thesis’ front matter ’n stuff</w:t>
+        <w:t xml:space="preserve">4.3	Customising your thesis’ front matter ’n stuff</w:t>
       </w:r>
       <w:bookmarkEnd w:id="88"/>
     </w:p>
@@ -6747,7 +8361,7 @@
       </w:pPr>
       <w:bookmarkStart w:id="89" w:name="X0bcfe97dee527d002d65ac7119dc53665a1d6fe"/>
       <w:r>
-        <w:t xml:space="preserve">3.3.1	Shorten captions shown in the list of figures (PDF)</w:t>
+        <w:t xml:space="preserve">4.3.1	Shorten captions shown in the list of figures (PDF)</w:t>
       </w:r>
       <w:bookmarkEnd w:id="89"/>
     </w:p>
@@ -6809,7 +8423,7 @@
       </w:pPr>
       <w:bookmarkStart w:id="90" w:name="Xb90290aa3d55c6794e025bb501b26a702db762a"/>
       <w:r>
-        <w:t xml:space="preserve">3.3.2	Shorten captions shown in the list of tables (PDF)</w:t>
+        <w:t xml:space="preserve">4.3.2	Shorten captions shown in the list of tables (PDF)</w:t>
       </w:r>
       <w:bookmarkEnd w:id="90"/>
     </w:p>
@@ -6984,7 +8598,7 @@
       </w:pPr>
       <w:bookmarkStart w:id="91" w:name="shorting-the-running-header-pdf"/>
       <w:r>
-        <w:t xml:space="preserve">3.3.3	Shorting the running header (PDF)</w:t>
+        <w:t xml:space="preserve">4.3.3	Shorting the running header (PDF)</w:t>
       </w:r>
       <w:bookmarkEnd w:id="91"/>
     </w:p>
@@ -7066,9 +8680,9 @@
       <w:pPr>
         <w:pStyle w:val="Heading1"/>
       </w:pPr>
-      <w:bookmarkStart w:id="92" w:name="X7d3c59f619e54e7062bb837077e8015b4d49475"/>
-      <w:r>
-        <w:t xml:space="preserve">4	Final Notes on The OxThesis template and on collaboration</w:t>
+      <w:bookmarkStart w:id="92" w:name="Xa1e132447c34f0a1a2942216afdffee82812ea0"/>
+      <w:r>
+        <w:t xml:space="preserve">5	Final Notes on The HUThesis template and on collaboration</w:t>
       </w:r>
       <w:bookmarkEnd w:id="92"/>
     </w:p>
@@ -7078,7 +8692,7 @@
       </w:pPr>
       <w:bookmarkStart w:id="93" w:name="beginning-chapters-with-quotes"/>
       <w:r>
-        <w:t xml:space="preserve">4.1	Beginning chapters with quotes</w:t>
+        <w:t xml:space="preserve">5.1	Beginning chapters with quotes</w:t>
       </w:r>
       <w:bookmarkEnd w:id="93"/>
     </w:p>
@@ -7087,7 +8701,7 @@
         <w:pStyle w:val="FirstParagraph"/>
       </w:pPr>
       <w:r>
-        <w:t xml:space="preserve">The OxThesis LaTeX template lets you inject some wittiness into your thesis by including a block of type</w:t>
+        <w:t xml:space="preserve">The HUThesis LaTeX template lets you inject some wittiness into your thesis by including a block of type</w:t>
       </w:r>
       <w:r>
         <w:t xml:space="preserve"> </w:t>
@@ -7237,7 +8851,7 @@
       </w:pPr>
       <w:bookmarkStart w:id="97" w:name="highlighting-corrections"/>
       <w:r>
-        <w:t xml:space="preserve">4.2	Highlighting corrections</w:t>
+        <w:t xml:space="preserve">5.2	Highlighting corrections</w:t>
       </w:r>
       <w:bookmarkEnd w:id="97"/>
     </w:p>
@@ -7261,7 +8875,7 @@
       </w:pPr>
       <w:bookmarkStart w:id="98" w:name="short-inline-corrections"/>
       <w:r>
-        <w:t xml:space="preserve">4.2.1	Short, inline corrections</w:t>
+        <w:t xml:space="preserve">5.2.1	Short, inline corrections</w:t>
       </w:r>
       <w:bookmarkEnd w:id="98"/>
     </w:p>
@@ -7321,7 +8935,7 @@
       </w:pPr>
       <w:bookmarkStart w:id="99" w:name="blocks-of-added-or-changed-material"/>
       <w:r>
-        <w:t xml:space="preserve">4.2.2	Blocks of added or changed material</w:t>
+        <w:t xml:space="preserve">5.2.2	Blocks of added or changed material</w:t>
       </w:r>
       <w:bookmarkEnd w:id="99"/>
     </w:p>
@@ -7401,7 +9015,7 @@
       </w:pPr>
       <w:bookmarkStart w:id="101" w:name="Xb90b3e56de880fbd85cea02a8c7abcf046a7867"/>
       <w:r>
-        <w:t xml:space="preserve">4.2.3	Stopping corrections from being highlighted in the output</w:t>
+        <w:t xml:space="preserve">5.2.3	Stopping corrections from being highlighted in the output</w:t>
       </w:r>
       <w:bookmarkEnd w:id="101"/>
     </w:p>
@@ -7544,7 +9158,7 @@
       </w:pPr>
       <w:bookmarkStart w:id="102" w:name="diving-in-to-the-oxthesis-latex-template"/>
       <w:r>
-        <w:t xml:space="preserve">4.3	Diving in to the OxThesis LaTeX template</w:t>
+        <w:t xml:space="preserve">5.3	Diving in to the OxThesis LaTeX template</w:t>
       </w:r>
       <w:bookmarkEnd w:id="102"/>
     </w:p>
@@ -7646,7 +9260,7 @@
       </w:pPr>
       <w:bookmarkStart w:id="103" w:name="collaborative-writing"/>
       <w:r>
-        <w:t xml:space="preserve">4.4	Collaborative writing</w:t>
+        <w:t xml:space="preserve">5.4	Collaborative writing</w:t>
       </w:r>
       <w:bookmarkEnd w:id="103"/>
     </w:p>
@@ -7831,7 +9445,7 @@
       </w:pPr>
       <w:bookmarkStart w:id="108" w:name="customisations-and-extensions"/>
       <w:r>
-        <w:t xml:space="preserve">5	Customisations and extensions</w:t>
+        <w:t xml:space="preserve">6	Customisations and extensions</w:t>
       </w:r>
       <w:bookmarkEnd w:id="108"/>
     </w:p>
@@ -7849,13 +9463,13 @@
         <w:rPr>
           <w:rStyle w:val="VerbatimChar"/>
         </w:rPr>
-        <w:t xml:space="preserve">oxforddown</w:t>
-      </w:r>
-      <w:r>
-        <w:t xml:space="preserve"> </w:t>
-      </w:r>
-      <w:r>
-        <w:t xml:space="preserve">thesis.</w:t>
+        <w:t xml:space="preserve">stormdown</w:t>
+      </w:r>
+      <w:r>
+        <w:t xml:space="preserve"> </w:t>
+      </w:r>
+      <w:r>
+        <w:t xml:space="preserve">dissertation.</w:t>
       </w:r>
     </w:p>
     <w:p>
@@ -7864,7 +9478,7 @@
       </w:pPr>
       <w:bookmarkStart w:id="109" w:name="embedding-pdf-documents-as-chapters"/>
       <w:r>
-        <w:t xml:space="preserve">5.1	Embedding PDF documents as chapters</w:t>
+        <w:t xml:space="preserve">6.1	Embedding PDF documents as chapters</w:t>
       </w:r>
       <w:bookmarkEnd w:id="109"/>
     </w:p>
@@ -8034,7 +9648,13 @@
         <w:t xml:space="preserve">pdftools</w:t>
       </w:r>
       <w:r>
-        <w:t xml:space="preserve">). You can then use the appropriate LaTeX command to insert them, as shown below (for brevity, in the</w:t>
+        <w:t xml:space="preserve">).</w:t>
+      </w:r>
+      <w:r>
+        <w:t xml:space="preserve"> </w:t>
+      </w:r>
+      <w:r>
+        <w:t xml:space="preserve">You can then use the appropriate LaTeX command to insert them, as shown below (for brevity, in the</w:t>
       </w:r>
       <w:r>
         <w:t xml:space="preserve"> </w:t>
@@ -8043,7 +9663,7 @@
         <w:rPr>
           <w:rStyle w:val="VerbatimChar"/>
         </w:rPr>
-        <w:t xml:space="preserve">oxforddown</w:t>
+        <w:t xml:space="preserve">stormdown</w:t>
       </w:r>
       <w:r>
         <w:t xml:space="preserve"> </w:t>
@@ -8223,7 +9843,7 @@
         <w:rPr>
           <w:rStyle w:val="CommentTok"/>
         </w:rPr>
-        <w:t xml:space="preserve"># 1.0 is 100 per cent of the oxforddown PDF page width;</w:t>
+        <w:t xml:space="preserve"># 1.0 is 100 per cent of the stormdown PDF page width;</w:t>
       </w:r>
       <w:r>
         <w:br/>
@@ -8436,7 +10056,7 @@
       </w:pPr>
       <w:bookmarkStart w:id="110" w:name="customizing-referencing"/>
       <w:r>
-        <w:t xml:space="preserve">5.2	Customizing referencing</w:t>
+        <w:t xml:space="preserve">6.2	Customizing referencing</w:t>
       </w:r>
       <w:bookmarkEnd w:id="110"/>
     </w:p>
@@ -8446,7 +10066,7 @@
       </w:pPr>
       <w:bookmarkStart w:id="111" w:name="X09aa2b203ead92d9d49b63cbfc8314fccfd12fd"/>
       <w:r>
-        <w:t xml:space="preserve">5.2.1	Using a .csl file with pandoc instead of biblatex</w:t>
+        <w:t xml:space="preserve">6.2.1	Using a .csl file with pandoc instead of biblatex</w:t>
       </w:r>
       <w:bookmarkEnd w:id="111"/>
     </w:p>
@@ -8464,7 +10084,7 @@
         <w:rPr>
           <w:rStyle w:val="VerbatimChar"/>
         </w:rPr>
-        <w:t xml:space="preserve">oxforddown</w:t>
+        <w:t xml:space="preserve">stormdown</w:t>
       </w:r>
       <w:r>
         <w:t xml:space="preserve"> </w:t>
@@ -8521,7 +10141,7 @@
         <w:t xml:space="preserve"> </w:t>
       </w:r>
       <w:r>
-        <w:t xml:space="preserve">5.2.2</w:t>
+        <w:t xml:space="preserve">6.2.2</w:t>
       </w:r>
       <w:r>
         <w:t xml:space="preserve">).</w:t>
@@ -8535,13 +10155,7 @@
         <w:rPr>
           <w:rStyle w:val="FunctionTok"/>
         </w:rPr>
-        <w:t xml:space="preserve">csl</w:t>
-      </w:r>
-      <w:r>
-        <w:rPr>
-          <w:rStyle w:val="KeywordTok"/>
-        </w:rPr>
-        <w:t xml:space="preserve">:</w:t>
+        <w:t xml:space="preserve">csl:</w:t>
       </w:r>
       <w:r>
         <w:rPr>
@@ -8556,7 +10170,7 @@
       </w:pPr>
       <w:bookmarkStart w:id="112" w:name="biblatex-custom"/>
       <w:r>
-        <w:t xml:space="preserve">5.2.2	Customizing biblatex and adding chapter bibliographies</w:t>
+        <w:t xml:space="preserve">6.2.2	Customizing biblatex and adding chapter bibliographies</w:t>
       </w:r>
       <w:bookmarkEnd w:id="112"/>
     </w:p>
@@ -9944,7 +11558,7 @@
       </w:pPr>
       <w:bookmarkStart w:id="114" w:name="customizing-the-page-headers-and-footers"/>
       <w:r>
-        <w:t xml:space="preserve">5.3	Customizing the page headers and footers</w:t>
+        <w:t xml:space="preserve">6.3	Customizing the page headers and footers</w:t>
       </w:r>
       <w:bookmarkEnd w:id="114"/>
     </w:p>
@@ -9962,7 +11576,7 @@
         <w:rPr>
           <w:b/>
         </w:rPr>
-        <w:t xml:space="preserve">ociamthesis.cls</w:t>
+        <w:t xml:space="preserve">HUclass.cls</w:t>
       </w:r>
       <w:r>
         <w:t xml:space="preserve">, puts chapter number and title centered in the header and page number in the footer, centered.</w:t>
@@ -10573,7 +12187,7 @@
       </w:pPr>
       <w:bookmarkStart w:id="115" w:name="conclusion"/>
       <w:r>
-        <w:t xml:space="preserve">Conclusion</w:t>
+        <w:t xml:space="preserve">7	Conclusion</w:t>
       </w:r>
       <w:bookmarkEnd w:id="115"/>
     </w:p>
@@ -10651,7 +12265,13 @@
         <w:t xml:space="preserve"> </w:t>
       </w:r>
       <w:r>
-        <w:t xml:space="preserve">indented, because indents are to tell the reader that you’re starting a new paragraph. Since that’s obvious after a chapter or section title, proper typesetting doesn’t add an indent there.</w:t>
+        <w:t xml:space="preserve">indented, because indents are to tell the reader that you’re starting a new paragraph.</w:t>
+      </w:r>
+      <w:r>
+        <w:t xml:space="preserve"> </w:t>
+      </w:r>
+      <w:r>
+        <w:t xml:space="preserve">Since that’s obvious after a chapter or section title, proper typesetting doesn’t add an indent there.</w:t>
       </w:r>
     </w:p>
     <w:p>
@@ -10801,7 +12421,7 @@
       </w:pPr>
       <w:bookmarkStart w:id="125" w:name="the-first-appendix"/>
       <w:r>
-        <w:t xml:space="preserve">6	The First Appendix</w:t>
+        <w:t xml:space="preserve">8	The First Appendix</w:t>
       </w:r>
       <w:bookmarkEnd w:id="125"/>
     </w:p>
@@ -10912,7 +12532,7 @@
         <w:rPr>
           <w:b/>
         </w:rPr>
-        <w:t xml:space="preserve">2</w:t>
+        <w:t xml:space="preserve">3</w:t>
       </w:r>
       <w:r>
         <w:rPr>
@@ -10923,52 +12543,11 @@
     </w:p>
     <w:p>
       <w:pPr>
-        <w:pStyle w:val="SourceCode"/>
-      </w:pPr>
-      <w:r>
-        <w:rPr>
-          <w:rStyle w:val="NormalTok"/>
-        </w:rPr>
-        <w:t xml:space="preserve">knitr</w:t>
-      </w:r>
-      <w:r>
-        <w:rPr>
-          <w:rStyle w:val="OperatorTok"/>
-        </w:rPr>
-        <w:t xml:space="preserve">::</w:t>
-      </w:r>
-      <w:r>
-        <w:rPr>
-          <w:rStyle w:val="KeywordTok"/>
-        </w:rPr>
-        <w:t xml:space="preserve">include_graphics</w:t>
-      </w:r>
-      <w:r>
-        <w:rPr>
-          <w:rStyle w:val="NormalTok"/>
-        </w:rPr>
-        <w:t xml:space="preserve">(</w:t>
-      </w:r>
-      <w:r>
-        <w:rPr>
-          <w:rStyle w:val="StringTok"/>
-        </w:rPr>
-        <w:t xml:space="preserve">"figures/beltcrest.png"</w:t>
-      </w:r>
-      <w:r>
-        <w:rPr>
-          <w:rStyle w:val="NormalTok"/>
-        </w:rPr>
-        <w:t xml:space="preserve">)</w:t>
-      </w:r>
-    </w:p>
-    <w:p>
-      <w:pPr>
         <w:pStyle w:val="Heading1"/>
       </w:pPr>
       <w:bookmarkStart w:id="126" w:name="the-second-appendix-for-fun"/>
       <w:r>
-        <w:t xml:space="preserve">7	The Second Appendix, for Fun</w:t>
+        <w:t xml:space="preserve">9	The Second Appendix, for Fun</w:t>
       </w:r>
       <w:bookmarkEnd w:id="126"/>
     </w:p>

</xml_diff>